<commit_message>
function beamer power on and backup recorder on off implemented for pre church check
</commit_message>
<xml_diff>
--- a/docu/JoKiAutomationPPPSequenzenDesignerV1005.docx
+++ b/docu/JoKiAutomationPPPSequenzenDesignerV1005.docx
@@ -1,6 +1,6 @@
 
 <file path=word/document.xml><?xml version="1.0" encoding="utf-8"?>
-<w:document xmlns:ve="http://schemas.openxmlformats.org/markup-compatibility/2006" xmlns:o="urn:schemas-microsoft-com:office:office" xmlns:r="http://schemas.openxmlformats.org/officeDocument/2006/relationships" xmlns:m="http://schemas.openxmlformats.org/officeDocument/2006/math" xmlns:v="urn:schemas-microsoft-com:vml" xmlns:wp="http://schemas.openxmlformats.org/drawingml/2006/wordprocessingDrawing" xmlns:w10="urn:schemas-microsoft-com:office:word" xmlns:w="http://schemas.openxmlformats.org/wordprocessingml/2006/main" xmlns:wne="http://schemas.microsoft.com/office/word/2006/wordml">
+<w:document xmlns:wpc="http://schemas.microsoft.com/office/word/2010/wordprocessingCanvas" xmlns:cx="http://schemas.microsoft.com/office/drawing/2014/chartex" xmlns:cx1="http://schemas.microsoft.com/office/drawing/2015/9/8/chartex" xmlns:cx2="http://schemas.microsoft.com/office/drawing/2015/10/21/chartex" xmlns:cx3="http://schemas.microsoft.com/office/drawing/2016/5/9/chartex" xmlns:cx4="http://schemas.microsoft.com/office/drawing/2016/5/10/chartex" xmlns:cx5="http://schemas.microsoft.com/office/drawing/2016/5/11/chartex" xmlns:cx6="http://schemas.microsoft.com/office/drawing/2016/5/12/chartex" xmlns:cx7="http://schemas.microsoft.com/office/drawing/2016/5/13/chartex" xmlns:cx8="http://schemas.microsoft.com/office/drawing/2016/5/14/chartex" xmlns:mc="http://schemas.openxmlformats.org/markup-compatibility/2006" xmlns:aink="http://schemas.microsoft.com/office/drawing/2016/ink" xmlns:am3d="http://schemas.microsoft.com/office/drawing/2017/model3d" xmlns:o="urn:schemas-microsoft-com:office:office" xmlns:r="http://schemas.openxmlformats.org/officeDocument/2006/relationships" xmlns:m="http://schemas.openxmlformats.org/officeDocument/2006/math" xmlns:v="urn:schemas-microsoft-com:vml" xmlns:wp14="http://schemas.microsoft.com/office/word/2010/wordprocessingDrawing" xmlns:wp="http://schemas.openxmlformats.org/drawingml/2006/wordprocessingDrawing" xmlns:w10="urn:schemas-microsoft-com:office:word" xmlns:w="http://schemas.openxmlformats.org/wordprocessingml/2006/main" xmlns:w14="http://schemas.microsoft.com/office/word/2010/wordml" xmlns:w15="http://schemas.microsoft.com/office/word/2012/wordml" xmlns:w16cex="http://schemas.microsoft.com/office/word/2018/wordml/cex" xmlns:w16cid="http://schemas.microsoft.com/office/word/2016/wordml/cid" xmlns:w16="http://schemas.microsoft.com/office/word/2018/wordml" xmlns:w16se="http://schemas.microsoft.com/office/word/2015/wordml/symex" xmlns:wpg="http://schemas.microsoft.com/office/word/2010/wordprocessingGroup" xmlns:wpi="http://schemas.microsoft.com/office/word/2010/wordprocessingInk" xmlns:wne="http://schemas.microsoft.com/office/word/2006/wordml" xmlns:wps="http://schemas.microsoft.com/office/word/2010/wordprocessingShape" mc:Ignorable="w14 w15 w16se w16cid w16 w16cex wp14">
   <w:body>
     <w:p>
       <w:pPr>
@@ -14,7 +14,6 @@
           <w:lang w:val="en-US"/>
         </w:rPr>
       </w:pPr>
-      <w:proofErr w:type="spellStart"/>
       <w:r>
         <w:rPr>
           <w:b/>
@@ -24,9 +23,8 @@
           <w:szCs w:val="32"/>
           <w:lang w:val="en-US"/>
         </w:rPr>
-        <w:t>JoKi</w:t>
-      </w:r>
-      <w:proofErr w:type="spellEnd"/>
+        <w:t>JoKi Automation Sequences V1.0.0.</w:t>
+      </w:r>
       <w:r>
         <w:rPr>
           <w:b/>
@@ -36,9 +34,12 @@
           <w:szCs w:val="32"/>
           <w:lang w:val="en-US"/>
         </w:rPr>
-        <w:t xml:space="preserve"> Automation Sequences V1.0.0.</w:t>
-      </w:r>
-      <w:r>
+        <w:t>5</w:t>
+      </w:r>
+    </w:p>
+    <w:p>
+      <w:pPr>
+        <w:spacing w:after="0"/>
         <w:rPr>
           <w:b/>
           <w:bCs/>
@@ -47,12 +48,8 @@
           <w:szCs w:val="32"/>
           <w:lang w:val="en-US"/>
         </w:rPr>
-        <w:t>4</w:t>
-      </w:r>
-    </w:p>
-    <w:p>
-      <w:pPr>
-        <w:spacing w:after="0"/>
+      </w:pPr>
+      <w:r>
         <w:rPr>
           <w:b/>
           <w:bCs/>
@@ -61,67 +58,31 @@
           <w:szCs w:val="32"/>
           <w:lang w:val="en-US"/>
         </w:rPr>
-      </w:pPr>
-      <w:proofErr w:type="spellStart"/>
-      <w:r>
-        <w:rPr>
-          <w:b/>
-          <w:bCs/>
-          <w:color w:val="FF0000"/>
-          <w:sz w:val="32"/>
-          <w:szCs w:val="32"/>
-          <w:lang w:val="en-US"/>
-        </w:rPr>
-        <w:t>EventTimer</w:t>
-      </w:r>
-      <w:proofErr w:type="spellEnd"/>
-      <w:r>
-        <w:rPr>
-          <w:b/>
-          <w:bCs/>
-          <w:color w:val="FF0000"/>
-          <w:sz w:val="32"/>
-          <w:szCs w:val="32"/>
-          <w:lang w:val="en-US"/>
-        </w:rPr>
-        <w:t xml:space="preserve"> 10:00</w:t>
-      </w:r>
-    </w:p>
-    <w:p>
-      <w:pPr>
-        <w:spacing w:after="0"/>
-        <w:rPr>
-          <w:b/>
-          <w:bCs/>
-          <w:i/>
-          <w:iCs/>
-          <w:sz w:val="24"/>
-          <w:szCs w:val="24"/>
-        </w:rPr>
-      </w:pPr>
-      <w:proofErr w:type="spellStart"/>
-      <w:r>
-        <w:rPr>
-          <w:b/>
-          <w:bCs/>
-          <w:i/>
-          <w:iCs/>
-          <w:sz w:val="24"/>
-          <w:szCs w:val="24"/>
-        </w:rPr>
-        <w:t>Sequences</w:t>
-      </w:r>
-      <w:proofErr w:type="spellEnd"/>
-      <w:r>
-        <w:rPr>
-          <w:b/>
-          <w:bCs/>
-          <w:i/>
-          <w:iCs/>
-          <w:sz w:val="24"/>
-          <w:szCs w:val="24"/>
-        </w:rPr>
-        <w:t>:</w:t>
+        <w:t>EventTimer 10:00</w:t>
+      </w:r>
+    </w:p>
+    <w:p>
+      <w:pPr>
+        <w:spacing w:after="0"/>
+        <w:rPr>
+          <w:b/>
+          <w:bCs/>
+          <w:i/>
+          <w:iCs/>
+          <w:sz w:val="24"/>
+          <w:szCs w:val="24"/>
+        </w:rPr>
+      </w:pPr>
+      <w:r>
+        <w:rPr>
+          <w:b/>
+          <w:bCs/>
+          <w:i/>
+          <w:iCs/>
+          <w:sz w:val="24"/>
+          <w:szCs w:val="24"/>
+        </w:rPr>
+        <w:t>Sequences:</w:t>
       </w:r>
     </w:p>
     <w:p>
@@ -136,37 +97,12 @@
           <w:szCs w:val="24"/>
         </w:rPr>
       </w:pPr>
-      <w:proofErr w:type="spellStart"/>
-      <w:r>
-        <w:rPr>
-          <w:sz w:val="24"/>
-          <w:szCs w:val="24"/>
-        </w:rPr>
-        <w:t>Beamer</w:t>
-      </w:r>
-      <w:proofErr w:type="spellEnd"/>
-      <w:r>
-        <w:rPr>
-          <w:sz w:val="24"/>
-          <w:szCs w:val="24"/>
-        </w:rPr>
-        <w:t xml:space="preserve"> HDMI 1 (PPP </w:t>
-      </w:r>
-      <w:proofErr w:type="spellStart"/>
-      <w:r>
-        <w:rPr>
-          <w:sz w:val="24"/>
-          <w:szCs w:val="24"/>
-        </w:rPr>
-        <w:t>view</w:t>
-      </w:r>
-      <w:proofErr w:type="spellEnd"/>
-      <w:r>
-        <w:rPr>
-          <w:sz w:val="24"/>
-          <w:szCs w:val="24"/>
-        </w:rPr>
-        <w:t>)</w:t>
+      <w:r>
+        <w:rPr>
+          <w:sz w:val="24"/>
+          <w:szCs w:val="24"/>
+        </w:rPr>
+        <w:t>Beamer HDMI 1 (PPP view)</w:t>
       </w:r>
     </w:p>
     <w:p>
@@ -188,25 +124,7 @@
           <w:szCs w:val="24"/>
           <w:lang w:val="en-US"/>
         </w:rPr>
-        <w:t>Audio Mix Reset and then switched to Profile ‚</w:t>
-      </w:r>
-      <w:proofErr w:type="spellStart"/>
-      <w:r>
-        <w:rPr>
-          <w:sz w:val="24"/>
-          <w:szCs w:val="24"/>
-          <w:lang w:val="en-US"/>
-        </w:rPr>
-        <w:t>Diashow</w:t>
-      </w:r>
-      <w:proofErr w:type="spellEnd"/>
-      <w:r>
-        <w:rPr>
-          <w:sz w:val="24"/>
-          <w:szCs w:val="24"/>
-          <w:lang w:val="en-US"/>
-        </w:rPr>
-        <w:t>‘</w:t>
+        <w:t>Audio Mix Reset and then switched to Profile ‚Diashow‘</w:t>
       </w:r>
     </w:p>
     <w:p>
@@ -266,59 +184,13 @@
           <w:lang w:val="en-US"/>
         </w:rPr>
       </w:pPr>
-      <w:proofErr w:type="spellStart"/>
-      <w:r>
-        <w:rPr>
-          <w:sz w:val="24"/>
-          <w:szCs w:val="24"/>
-          <w:lang w:val="en-US"/>
-        </w:rPr>
-        <w:t>Slidershow</w:t>
-      </w:r>
-      <w:proofErr w:type="spellEnd"/>
-      <w:r>
-        <w:rPr>
-          <w:sz w:val="24"/>
-          <w:szCs w:val="24"/>
-          <w:lang w:val="en-US"/>
-        </w:rPr>
-        <w:t xml:space="preserve"> + </w:t>
-      </w:r>
-      <w:proofErr w:type="spellStart"/>
-      <w:r>
-        <w:rPr>
-          <w:sz w:val="24"/>
-          <w:szCs w:val="24"/>
-          <w:lang w:val="en-US"/>
-        </w:rPr>
-        <w:t>Countdowntimer</w:t>
-      </w:r>
-      <w:proofErr w:type="spellEnd"/>
-      <w:r>
-        <w:rPr>
-          <w:sz w:val="24"/>
-          <w:szCs w:val="24"/>
-          <w:lang w:val="en-US"/>
-        </w:rPr>
-        <w:t xml:space="preserve"> until </w:t>
-      </w:r>
-      <w:proofErr w:type="spellStart"/>
-      <w:r>
-        <w:rPr>
-          <w:sz w:val="24"/>
-          <w:szCs w:val="24"/>
-          <w:lang w:val="en-US"/>
-        </w:rPr>
-        <w:t>eventtime</w:t>
-      </w:r>
-      <w:proofErr w:type="spellEnd"/>
-      <w:r>
-        <w:rPr>
-          <w:sz w:val="24"/>
-          <w:szCs w:val="24"/>
-          <w:lang w:val="en-US"/>
-        </w:rPr>
-        <w:t xml:space="preserve"> reached or Pause if time &lt; current time</w:t>
+      <w:r>
+        <w:rPr>
+          <w:sz w:val="24"/>
+          <w:szCs w:val="24"/>
+          <w:lang w:val="en-US"/>
+        </w:rPr>
+        <w:t>Slidershow + Countdowntimer until eventtime reached or Pause if time &lt; current time</w:t>
       </w:r>
     </w:p>
     <w:p>
@@ -346,19 +218,6 @@
         </w:rPr>
         <w:t xml:space="preserve">Information for </w:t>
       </w:r>
-      <w:proofErr w:type="spellStart"/>
-      <w:r>
-        <w:rPr>
-          <w:b/>
-          <w:bCs/>
-          <w:i/>
-          <w:iCs/>
-          <w:sz w:val="24"/>
-          <w:szCs w:val="24"/>
-          <w:lang w:val="en-US"/>
-        </w:rPr>
-        <w:t>technician</w:t>
-      </w:r>
       <w:proofErr w:type="gramStart"/>
       <w:r>
         <w:rPr>
@@ -370,7 +229,7 @@
           <w:szCs w:val="24"/>
           <w:lang w:val="en-US"/>
         </w:rPr>
-        <w:t>:</w:t>
+        <w:t>technician:</w:t>
       </w:r>
       <w:r>
         <w:rPr>
@@ -383,7 +242,6 @@
         </w:rPr>
         <w:t>T</w:t>
       </w:r>
-      <w:proofErr w:type="spellEnd"/>
       <w:proofErr w:type="gramEnd"/>
     </w:p>
     <w:p>
@@ -460,7 +318,6 @@
           <w:lang w:val="en-US"/>
         </w:rPr>
       </w:pPr>
-      <w:proofErr w:type="spellStart"/>
       <w:r>
         <w:rPr>
           <w:b/>
@@ -470,19 +327,7 @@
           <w:szCs w:val="32"/>
           <w:lang w:val="en-US"/>
         </w:rPr>
-        <w:t>EventTimer</w:t>
-      </w:r>
-      <w:proofErr w:type="spellEnd"/>
-      <w:r>
-        <w:rPr>
-          <w:b/>
-          <w:bCs/>
-          <w:color w:val="FF0000"/>
-          <w:sz w:val="32"/>
-          <w:szCs w:val="32"/>
-          <w:lang w:val="en-US"/>
-        </w:rPr>
-        <w:t xml:space="preserve"> Pause Text 1 Text 2</w:t>
+        <w:t>EventTimer Pause Text 1 Text 2</w:t>
       </w:r>
     </w:p>
     <w:p>
@@ -523,37 +368,12 @@
           <w:szCs w:val="24"/>
         </w:rPr>
       </w:pPr>
-      <w:proofErr w:type="spellStart"/>
-      <w:r>
-        <w:rPr>
-          <w:sz w:val="24"/>
-          <w:szCs w:val="24"/>
-        </w:rPr>
-        <w:t>Beamer</w:t>
-      </w:r>
-      <w:proofErr w:type="spellEnd"/>
-      <w:r>
-        <w:rPr>
-          <w:sz w:val="24"/>
-          <w:szCs w:val="24"/>
-        </w:rPr>
-        <w:t xml:space="preserve"> HDMI 1 (PPP </w:t>
-      </w:r>
-      <w:proofErr w:type="spellStart"/>
-      <w:r>
-        <w:rPr>
-          <w:sz w:val="24"/>
-          <w:szCs w:val="24"/>
-        </w:rPr>
-        <w:t>view</w:t>
-      </w:r>
-      <w:proofErr w:type="spellEnd"/>
-      <w:r>
-        <w:rPr>
-          <w:sz w:val="24"/>
-          <w:szCs w:val="24"/>
-        </w:rPr>
-        <w:t>)</w:t>
+      <w:r>
+        <w:rPr>
+          <w:sz w:val="24"/>
+          <w:szCs w:val="24"/>
+        </w:rPr>
+        <w:t>Beamer HDMI 1 (PPP view)</w:t>
       </w:r>
     </w:p>
     <w:p>
@@ -575,25 +395,7 @@
           <w:szCs w:val="24"/>
           <w:lang w:val="en-US"/>
         </w:rPr>
-        <w:t>Audio Mix Reset and then switched to Profile ‚</w:t>
-      </w:r>
-      <w:proofErr w:type="spellStart"/>
-      <w:r>
-        <w:rPr>
-          <w:sz w:val="24"/>
-          <w:szCs w:val="24"/>
-          <w:lang w:val="en-US"/>
-        </w:rPr>
-        <w:t>Diashow</w:t>
-      </w:r>
-      <w:proofErr w:type="spellEnd"/>
-      <w:r>
-        <w:rPr>
-          <w:sz w:val="24"/>
-          <w:szCs w:val="24"/>
-          <w:lang w:val="en-US"/>
-        </w:rPr>
-        <w:t>‘</w:t>
+        <w:t>Audio Mix Reset and then switched to Profile ‚Diashow‘</w:t>
       </w:r>
     </w:p>
     <w:p>
@@ -631,75 +433,39 @@
           <w:lang w:val="en-US"/>
         </w:rPr>
       </w:pPr>
-      <w:proofErr w:type="spellStart"/>
-      <w:r>
-        <w:rPr>
-          <w:sz w:val="24"/>
-          <w:szCs w:val="24"/>
-          <w:lang w:val="en-US"/>
-        </w:rPr>
-        <w:t>Slidershow</w:t>
-      </w:r>
-      <w:proofErr w:type="spellEnd"/>
-      <w:r>
-        <w:rPr>
-          <w:sz w:val="24"/>
-          <w:szCs w:val="24"/>
-          <w:lang w:val="en-US"/>
-        </w:rPr>
-        <w:t xml:space="preserve"> + Pause, Text 1 and Text 2</w:t>
-      </w:r>
-    </w:p>
-    <w:p>
-      <w:pPr>
-        <w:spacing w:after="0"/>
-        <w:rPr>
-          <w:b/>
-          <w:bCs/>
-          <w:i/>
-          <w:iCs/>
-          <w:sz w:val="24"/>
-          <w:szCs w:val="24"/>
-          <w:lang w:val="en-US"/>
-        </w:rPr>
-      </w:pPr>
-      <w:r>
-        <w:rPr>
-          <w:b/>
-          <w:bCs/>
-          <w:i/>
-          <w:iCs/>
-          <w:sz w:val="24"/>
-          <w:szCs w:val="24"/>
-          <w:lang w:val="en-US"/>
-        </w:rPr>
-        <w:t xml:space="preserve">Information for </w:t>
-      </w:r>
-      <w:proofErr w:type="spellStart"/>
-      <w:r>
-        <w:rPr>
-          <w:b/>
-          <w:bCs/>
-          <w:i/>
-          <w:iCs/>
-          <w:sz w:val="24"/>
-          <w:szCs w:val="24"/>
-          <w:lang w:val="en-US"/>
-        </w:rPr>
-        <w:t>technician</w:t>
-      </w:r>
-      <w:proofErr w:type="gramStart"/>
-      <w:r>
-        <w:rPr>
-          <w:b/>
-          <w:bCs/>
-          <w:i/>
-          <w:iCs/>
-          <w:sz w:val="24"/>
-          <w:szCs w:val="24"/>
-          <w:lang w:val="en-US"/>
-        </w:rPr>
-        <w:t>:</w:t>
+      <w:r>
+        <w:rPr>
+          <w:sz w:val="24"/>
+          <w:szCs w:val="24"/>
+          <w:lang w:val="en-US"/>
+        </w:rPr>
+        <w:t>Slidershow + Pause, Text 1 and Text 2</w:t>
+      </w:r>
+    </w:p>
+    <w:p>
+      <w:pPr>
+        <w:spacing w:after="0"/>
+        <w:rPr>
+          <w:b/>
+          <w:bCs/>
+          <w:i/>
+          <w:iCs/>
+          <w:sz w:val="24"/>
+          <w:szCs w:val="24"/>
+          <w:lang w:val="en-US"/>
+        </w:rPr>
+      </w:pPr>
+      <w:r>
+        <w:rPr>
+          <w:b/>
+          <w:bCs/>
+          <w:i/>
+          <w:iCs/>
+          <w:sz w:val="24"/>
+          <w:szCs w:val="24"/>
+          <w:lang w:val="en-US"/>
+        </w:rPr>
+        <w:t>Information for technician:</w:t>
       </w:r>
       <w:r>
         <w:rPr>
@@ -712,8 +478,6 @@
         </w:rPr>
         <w:t>P</w:t>
       </w:r>
-      <w:proofErr w:type="spellEnd"/>
-      <w:proofErr w:type="gramEnd"/>
     </w:p>
     <w:p>
       <w:pPr>
@@ -891,19 +655,6 @@
         </w:rPr>
         <w:t xml:space="preserve">Information for </w:t>
       </w:r>
-      <w:proofErr w:type="spellStart"/>
-      <w:r>
-        <w:rPr>
-          <w:b/>
-          <w:bCs/>
-          <w:i/>
-          <w:iCs/>
-          <w:sz w:val="24"/>
-          <w:szCs w:val="24"/>
-          <w:lang w:val="en-US"/>
-        </w:rPr>
-        <w:t>technician</w:t>
-      </w:r>
       <w:proofErr w:type="gramStart"/>
       <w:r>
         <w:rPr>
@@ -915,7 +666,7 @@
           <w:szCs w:val="24"/>
           <w:lang w:val="en-US"/>
         </w:rPr>
-        <w:t>:</w:t>
+        <w:t>technician:</w:t>
       </w:r>
       <w:r>
         <w:rPr>
@@ -928,7 +679,6 @@
         </w:rPr>
         <w:t>L</w:t>
       </w:r>
-      <w:proofErr w:type="spellEnd"/>
       <w:proofErr w:type="gramEnd"/>
     </w:p>
     <w:p>
@@ -1106,19 +856,6 @@
         </w:rPr>
         <w:t xml:space="preserve">Information for </w:t>
       </w:r>
-      <w:proofErr w:type="spellStart"/>
-      <w:r>
-        <w:rPr>
-          <w:b/>
-          <w:bCs/>
-          <w:i/>
-          <w:iCs/>
-          <w:sz w:val="24"/>
-          <w:szCs w:val="24"/>
-          <w:lang w:val="en-US"/>
-        </w:rPr>
-        <w:t>technician</w:t>
-      </w:r>
       <w:proofErr w:type="gramStart"/>
       <w:r>
         <w:rPr>
@@ -1130,7 +867,7 @@
           <w:szCs w:val="24"/>
           <w:lang w:val="en-US"/>
         </w:rPr>
-        <w:t>:</w:t>
+        <w:t>technician:</w:t>
       </w:r>
       <w:r>
         <w:rPr>
@@ -1143,7 +880,6 @@
         </w:rPr>
         <w:t>T</w:t>
       </w:r>
-      <w:proofErr w:type="spellEnd"/>
       <w:proofErr w:type="gramEnd"/>
     </w:p>
     <w:p>
@@ -1232,7 +968,6 @@
           <w:lang w:val="en-US"/>
         </w:rPr>
       </w:pPr>
-      <w:proofErr w:type="spellStart"/>
       <w:r>
         <w:rPr>
           <w:b/>
@@ -1243,33 +978,8 @@
           <w:lang w:val="en-US"/>
         </w:rPr>
         <w:lastRenderedPageBreak/>
-        <w:t>GoPro</w:t>
-      </w:r>
-      <w:proofErr w:type="spellEnd"/>
-      <w:r>
-        <w:rPr>
-          <w:b/>
-          <w:bCs/>
-          <w:color w:val="FF0000"/>
-          <w:sz w:val="32"/>
-          <w:szCs w:val="32"/>
-          <w:lang w:val="en-US"/>
-        </w:rPr>
-        <w:t xml:space="preserve"> </w:t>
-      </w:r>
-      <w:proofErr w:type="spellStart"/>
-      <w:r>
-        <w:rPr>
-          <w:b/>
-          <w:bCs/>
-          <w:color w:val="FF0000"/>
-          <w:sz w:val="32"/>
-          <w:szCs w:val="32"/>
-          <w:lang w:val="en-US"/>
-        </w:rPr>
-        <w:t>Actioncamera</w:t>
-      </w:r>
-      <w:proofErr w:type="spellEnd"/>
+        <w:t>GoPro Actioncamera</w:t>
+      </w:r>
     </w:p>
     <w:p>
       <w:pPr>
@@ -1315,25 +1025,7 @@
           <w:szCs w:val="24"/>
           <w:lang w:val="en-US"/>
         </w:rPr>
-        <w:t>Audio Mix Profile ‘</w:t>
-      </w:r>
-      <w:proofErr w:type="spellStart"/>
-      <w:r>
-        <w:rPr>
-          <w:sz w:val="24"/>
-          <w:szCs w:val="24"/>
-          <w:lang w:val="en-US"/>
-        </w:rPr>
-        <w:t>Gottesdienst</w:t>
-      </w:r>
-      <w:proofErr w:type="spellEnd"/>
-      <w:r>
-        <w:rPr>
-          <w:sz w:val="24"/>
-          <w:szCs w:val="24"/>
-          <w:lang w:val="en-US"/>
-        </w:rPr>
-        <w:t>’</w:t>
+        <w:t>Audio Mix Profile ‘Gottesdienst’</w:t>
       </w:r>
     </w:p>
     <w:p>
@@ -1353,39 +1045,7 @@
           <w:sz w:val="24"/>
           <w:szCs w:val="24"/>
         </w:rPr>
-        <w:t xml:space="preserve">HDMI Switch </w:t>
-      </w:r>
-      <w:proofErr w:type="spellStart"/>
-      <w:r>
-        <w:rPr>
-          <w:sz w:val="24"/>
-          <w:szCs w:val="24"/>
-        </w:rPr>
-        <w:t>channel</w:t>
-      </w:r>
-      <w:proofErr w:type="spellEnd"/>
-      <w:r>
-        <w:rPr>
-          <w:sz w:val="24"/>
-          <w:szCs w:val="24"/>
-        </w:rPr>
-        <w:t xml:space="preserve"> 2 (</w:t>
-      </w:r>
-      <w:proofErr w:type="spellStart"/>
-      <w:r>
-        <w:rPr>
-          <w:sz w:val="24"/>
-          <w:szCs w:val="24"/>
-        </w:rPr>
-        <w:t>GoPro</w:t>
-      </w:r>
-      <w:proofErr w:type="spellEnd"/>
-      <w:r>
-        <w:rPr>
-          <w:sz w:val="24"/>
-          <w:szCs w:val="24"/>
-        </w:rPr>
-        <w:t>)</w:t>
+        <w:t>HDMI Switch channel 2 (GoPro)</w:t>
       </w:r>
     </w:p>
     <w:p>
@@ -1557,25 +1217,7 @@
           <w:szCs w:val="24"/>
           <w:lang w:val="en-US"/>
         </w:rPr>
-        <w:t>Audio Mix Profile ‘</w:t>
-      </w:r>
-      <w:proofErr w:type="spellStart"/>
-      <w:r>
-        <w:rPr>
-          <w:sz w:val="24"/>
-          <w:szCs w:val="24"/>
-          <w:lang w:val="en-US"/>
-        </w:rPr>
-        <w:t>Gottesdienst</w:t>
-      </w:r>
-      <w:proofErr w:type="spellEnd"/>
-      <w:r>
-        <w:rPr>
-          <w:sz w:val="24"/>
-          <w:szCs w:val="24"/>
-          <w:lang w:val="en-US"/>
-        </w:rPr>
-        <w:t>’</w:t>
+        <w:t>Audio Mix Profile ‘Gottesdienst’</w:t>
       </w:r>
     </w:p>
     <w:p>
@@ -1805,25 +1447,7 @@
           <w:szCs w:val="24"/>
           <w:lang w:val="en-US"/>
         </w:rPr>
-        <w:t>Audio Mix Profile ‘</w:t>
-      </w:r>
-      <w:proofErr w:type="spellStart"/>
-      <w:r>
-        <w:rPr>
-          <w:sz w:val="24"/>
-          <w:szCs w:val="24"/>
-          <w:lang w:val="en-US"/>
-        </w:rPr>
-        <w:t>Predigt</w:t>
-      </w:r>
-      <w:proofErr w:type="spellEnd"/>
-      <w:r>
-        <w:rPr>
-          <w:sz w:val="24"/>
-          <w:szCs w:val="24"/>
-          <w:lang w:val="en-US"/>
-        </w:rPr>
-        <w:t>’</w:t>
+        <w:t>Audio Mix Profile ‘Predigt’</w:t>
       </w:r>
     </w:p>
     <w:p>
@@ -1929,21 +1553,7 @@
         <w:rPr>
           <w:lang w:val="en-US"/>
         </w:rPr>
-        <w:t>JokiAutomation.exe "</w:t>
-      </w:r>
-      <w:proofErr w:type="spellStart"/>
-      <w:r>
-        <w:rPr>
-          <w:lang w:val="en-US"/>
-        </w:rPr>
-        <w:t>Predigt</w:t>
-      </w:r>
-      <w:proofErr w:type="spellEnd"/>
-      <w:r>
-        <w:rPr>
-          <w:lang w:val="en-US"/>
-        </w:rPr>
-        <w:t>"</w:t>
+        <w:t>JokiAutomation.exe "Predigt"</w:t>
       </w:r>
     </w:p>
     <w:p>
@@ -2051,18 +1661,8 @@
           <w:szCs w:val="24"/>
           <w:lang w:val="en-US"/>
         </w:rPr>
-        <w:t>Profile ‘</w:t>
-      </w:r>
-      <w:proofErr w:type="spellStart"/>
-      <w:r>
-        <w:rPr>
-          <w:sz w:val="24"/>
-          <w:szCs w:val="24"/>
-          <w:lang w:val="en-US"/>
-        </w:rPr>
-        <w:t>Gottesdienst</w:t>
-      </w:r>
-      <w:proofErr w:type="spellEnd"/>
+        <w:t>Profile ‘Gottesdienst</w:t>
+      </w:r>
       <w:r>
         <w:rPr>
           <w:sz w:val="24"/>
@@ -2202,21 +1802,7 @@
         <w:rPr>
           <w:lang w:val="en-US"/>
         </w:rPr>
-        <w:t>JokiAutomation.exe "</w:t>
-      </w:r>
-      <w:proofErr w:type="spellStart"/>
-      <w:r>
-        <w:rPr>
-          <w:lang w:val="en-US"/>
-        </w:rPr>
-        <w:t>Gebet</w:t>
-      </w:r>
-      <w:proofErr w:type="spellEnd"/>
-      <w:r>
-        <w:rPr>
-          <w:lang w:val="en-US"/>
-        </w:rPr>
-        <w:t>"</w:t>
+        <w:t>JokiAutomation.exe "Gebet"</w:t>
       </w:r>
     </w:p>
     <w:p>
@@ -2247,9 +1833,8 @@
           <w:szCs w:val="32"/>
           <w:lang w:val="en-US"/>
         </w:rPr>
-        <w:t>Readers   (</w:t>
-      </w:r>
-      <w:proofErr w:type="spellStart"/>
+        <w:t>Readers   (readers</w:t>
+      </w:r>
       <w:r>
         <w:rPr>
           <w:b/>
@@ -2259,7 +1844,7 @@
           <w:szCs w:val="32"/>
           <w:lang w:val="en-US"/>
         </w:rPr>
-        <w:t>readers</w:t>
+        <w:t>multi</w:t>
       </w:r>
       <w:r>
         <w:rPr>
@@ -2270,30 +1855,7 @@
           <w:szCs w:val="32"/>
           <w:lang w:val="en-US"/>
         </w:rPr>
-        <w:t>multi</w:t>
-      </w:r>
-      <w:r>
-        <w:rPr>
-          <w:b/>
-          <w:bCs/>
-          <w:color w:val="FF0000"/>
-          <w:sz w:val="32"/>
-          <w:szCs w:val="32"/>
-          <w:lang w:val="en-US"/>
-        </w:rPr>
-        <w:t>view</w:t>
-      </w:r>
-      <w:proofErr w:type="spellEnd"/>
-      <w:r>
-        <w:rPr>
-          <w:b/>
-          <w:bCs/>
-          <w:color w:val="FF0000"/>
-          <w:sz w:val="32"/>
-          <w:szCs w:val="32"/>
-          <w:lang w:val="en-US"/>
-        </w:rPr>
-        <w:t>)</w:t>
+        <w:t>view)</w:t>
       </w:r>
     </w:p>
     <w:p>
@@ -2340,25 +1902,7 @@
           <w:szCs w:val="24"/>
           <w:lang w:val="en-US"/>
         </w:rPr>
-        <w:t>Audio Mix Profile ‘</w:t>
-      </w:r>
-      <w:proofErr w:type="spellStart"/>
-      <w:r>
-        <w:rPr>
-          <w:sz w:val="24"/>
-          <w:szCs w:val="24"/>
-          <w:lang w:val="en-US"/>
-        </w:rPr>
-        <w:t>Predigt</w:t>
-      </w:r>
-      <w:proofErr w:type="spellEnd"/>
-      <w:r>
-        <w:rPr>
-          <w:sz w:val="24"/>
-          <w:szCs w:val="24"/>
-          <w:lang w:val="en-US"/>
-        </w:rPr>
-        <w:t>’</w:t>
+        <w:t>Audio Mix Profile ‘Predigt’</w:t>
       </w:r>
     </w:p>
     <w:p>
@@ -2497,21 +2041,7 @@
         <w:rPr>
           <w:lang w:val="en-US"/>
         </w:rPr>
-        <w:t>"</w:t>
-      </w:r>
-      <w:proofErr w:type="spellStart"/>
-      <w:r>
-        <w:rPr>
-          <w:lang w:val="en-US"/>
-        </w:rPr>
-        <w:t>LesungMulti</w:t>
-      </w:r>
-      <w:proofErr w:type="spellEnd"/>
-      <w:r>
-        <w:rPr>
-          <w:lang w:val="en-US"/>
-        </w:rPr>
-        <w:t>"</w:t>
+        <w:t>"LesungMulti"</w:t>
       </w:r>
     </w:p>
     <w:p>
@@ -2536,9 +2066,8 @@
           <w:lang w:val="en-US"/>
         </w:rPr>
         <w:lastRenderedPageBreak/>
-        <w:t>Song   (</w:t>
-      </w:r>
-      <w:proofErr w:type="spellStart"/>
+        <w:t>Song   (song</w:t>
+      </w:r>
       <w:r>
         <w:rPr>
           <w:b/>
@@ -2548,7 +2077,7 @@
           <w:szCs w:val="32"/>
           <w:lang w:val="en-US"/>
         </w:rPr>
-        <w:t>song</w:t>
+        <w:t>multi</w:t>
       </w:r>
       <w:r>
         <w:rPr>
@@ -2559,30 +2088,7 @@
           <w:szCs w:val="32"/>
           <w:lang w:val="en-US"/>
         </w:rPr>
-        <w:t>multi</w:t>
-      </w:r>
-      <w:r>
-        <w:rPr>
-          <w:b/>
-          <w:bCs/>
-          <w:color w:val="FF0000"/>
-          <w:sz w:val="32"/>
-          <w:szCs w:val="32"/>
-          <w:lang w:val="en-US"/>
-        </w:rPr>
-        <w:t>view</w:t>
-      </w:r>
-      <w:proofErr w:type="spellEnd"/>
-      <w:r>
-        <w:rPr>
-          <w:b/>
-          <w:bCs/>
-          <w:color w:val="FF0000"/>
-          <w:sz w:val="32"/>
-          <w:szCs w:val="32"/>
-          <w:lang w:val="en-US"/>
-        </w:rPr>
-        <w:t>)</w:t>
+        <w:t>view)</w:t>
       </w:r>
     </w:p>
     <w:p>
@@ -2751,19 +2257,220 @@
         <w:rPr>
           <w:lang w:val="en-US"/>
         </w:rPr>
-        <w:t>"</w:t>
-      </w:r>
-      <w:proofErr w:type="spellStart"/>
-      <w:r>
-        <w:rPr>
-          <w:lang w:val="en-US"/>
-        </w:rPr>
-        <w:t>BandMulti</w:t>
-      </w:r>
-      <w:proofErr w:type="spellEnd"/>
-      <w:r>
-        <w:rPr>
-          <w:lang w:val="en-US"/>
+        <w:t>"BandMulti"</w:t>
+      </w:r>
+    </w:p>
+    <w:p>
+      <w:pPr>
+        <w:rPr>
+          <w:lang w:val="en-US"/>
+        </w:rPr>
+      </w:pPr>
+    </w:p>
+    <w:p>
+      <w:pPr>
+        <w:spacing w:after="0"/>
+        <w:rPr>
+          <w:b/>
+          <w:bCs/>
+          <w:color w:val="FF0000"/>
+          <w:sz w:val="32"/>
+          <w:szCs w:val="32"/>
+          <w:lang w:val="en-US"/>
+        </w:rPr>
+      </w:pPr>
+      <w:r>
+        <w:rPr>
+          <w:b/>
+          <w:bCs/>
+          <w:color w:val="FF0000"/>
+          <w:sz w:val="32"/>
+          <w:szCs w:val="32"/>
+          <w:lang w:val="en-US"/>
+        </w:rPr>
+        <w:t>Beamer</w:t>
+      </w:r>
+      <w:r>
+        <w:rPr>
+          <w:b/>
+          <w:bCs/>
+          <w:color w:val="FF0000"/>
+          <w:sz w:val="32"/>
+          <w:szCs w:val="32"/>
+          <w:lang w:val="en-US"/>
+        </w:rPr>
+        <w:t xml:space="preserve"> Power on</w:t>
+      </w:r>
+    </w:p>
+    <w:p>
+      <w:pPr>
+        <w:spacing w:after="0"/>
+        <w:rPr>
+          <w:b/>
+          <w:bCs/>
+          <w:i/>
+          <w:iCs/>
+          <w:sz w:val="24"/>
+          <w:szCs w:val="24"/>
+          <w:lang w:val="en-US"/>
+        </w:rPr>
+      </w:pPr>
+      <w:r>
+        <w:rPr>
+          <w:b/>
+          <w:bCs/>
+          <w:i/>
+          <w:iCs/>
+          <w:sz w:val="24"/>
+          <w:szCs w:val="24"/>
+          <w:lang w:val="en-US"/>
+        </w:rPr>
+        <w:t>Sequences:</w:t>
+      </w:r>
+    </w:p>
+    <w:p>
+      <w:pPr>
+        <w:numPr>
+          <w:ilvl w:val="0"/>
+          <w:numId w:val="19"/>
+        </w:numPr>
+        <w:spacing w:after="0"/>
+        <w:rPr>
+          <w:sz w:val="24"/>
+          <w:szCs w:val="24"/>
+          <w:lang w:val="en-US"/>
+        </w:rPr>
+      </w:pPr>
+      <w:r>
+        <w:rPr>
+          <w:sz w:val="24"/>
+          <w:szCs w:val="24"/>
+          <w:lang w:val="en-US"/>
+        </w:rPr>
+        <w:t>Beamer switch Power on</w:t>
+      </w:r>
+    </w:p>
+    <w:p>
+      <w:pPr>
+        <w:spacing w:after="0"/>
+        <w:rPr>
+          <w:b/>
+          <w:bCs/>
+          <w:i/>
+          <w:iCs/>
+          <w:sz w:val="24"/>
+          <w:szCs w:val="24"/>
+          <w:lang w:val="en-US"/>
+        </w:rPr>
+      </w:pPr>
+      <w:r>
+        <w:rPr>
+          <w:b/>
+          <w:bCs/>
+          <w:i/>
+          <w:iCs/>
+          <w:sz w:val="24"/>
+          <w:szCs w:val="24"/>
+          <w:lang w:val="en-US"/>
+        </w:rPr>
+        <w:t xml:space="preserve">Information for technician: </w:t>
+      </w:r>
+      <w:r>
+        <w:rPr>
+          <w:b/>
+          <w:bCs/>
+          <w:color w:val="FF0000"/>
+          <w:sz w:val="24"/>
+          <w:szCs w:val="24"/>
+          <w:lang w:val="en-US"/>
+        </w:rPr>
+        <w:t>B</w:t>
+      </w:r>
+      <w:r>
+        <w:rPr>
+          <w:b/>
+          <w:bCs/>
+          <w:color w:val="FF0000"/>
+          <w:sz w:val="24"/>
+          <w:szCs w:val="24"/>
+          <w:lang w:val="en-US"/>
+        </w:rPr>
+        <w:t>P</w:t>
+      </w:r>
+    </w:p>
+    <w:p>
+      <w:pPr>
+        <w:spacing w:after="0"/>
+        <w:rPr>
+          <w:sz w:val="24"/>
+          <w:szCs w:val="24"/>
+          <w:lang w:val="en-US"/>
+        </w:rPr>
+      </w:pPr>
+      <w:r>
+        <w:rPr>
+          <w:b/>
+          <w:bCs/>
+          <w:i/>
+          <w:iCs/>
+          <w:sz w:val="24"/>
+          <w:szCs w:val="24"/>
+          <w:lang w:val="en-US"/>
+        </w:rPr>
+        <w:t>Execution text for PPP</w:t>
+      </w:r>
+      <w:r>
+        <w:rPr>
+          <w:b/>
+          <w:bCs/>
+          <w:i/>
+          <w:iCs/>
+          <w:sz w:val="24"/>
+          <w:szCs w:val="24"/>
+          <w:lang w:val="en-US"/>
+        </w:rPr>
+        <w:t>:</w:t>
+      </w:r>
+    </w:p>
+    <w:p>
+      <w:pPr>
+        <w:rPr>
+          <w:sz w:val="24"/>
+          <w:szCs w:val="24"/>
+          <w:lang w:val="en-US"/>
+        </w:rPr>
+      </w:pPr>
+      <w:proofErr w:type="gramStart"/>
+      <w:r>
+        <w:rPr>
+          <w:sz w:val="24"/>
+          <w:szCs w:val="24"/>
+          <w:lang w:val="fr-FR"/>
+        </w:rPr>
+        <w:t>JokiAutomation.exe  "</w:t>
+      </w:r>
+      <w:proofErr w:type="gramEnd"/>
+      <w:r>
+        <w:rPr>
+          <w:sz w:val="24"/>
+          <w:szCs w:val="24"/>
+          <w:lang w:val="fr-FR"/>
+        </w:rPr>
+        <w:t>BEAMER_</w:t>
+      </w:r>
+      <w:r>
+        <w:rPr>
+          <w:sz w:val="24"/>
+          <w:szCs w:val="24"/>
+          <w:lang w:val="fr-FR"/>
+        </w:rPr>
+        <w:t>ON</w:t>
+      </w:r>
+      <w:r>
+        <w:rPr>
+          <w:sz w:val="24"/>
+          <w:szCs w:val="24"/>
+          <w:lang w:val="fr-FR"/>
         </w:rPr>
         <w:t>"</w:t>
       </w:r>
@@ -2853,23 +2560,7 @@
           <w:sz w:val="24"/>
           <w:szCs w:val="24"/>
         </w:rPr>
-        <w:t>Audio Mix Profile ‚</w:t>
-      </w:r>
-      <w:proofErr w:type="spellStart"/>
-      <w:r>
-        <w:rPr>
-          <w:sz w:val="24"/>
-          <w:szCs w:val="24"/>
-        </w:rPr>
-        <w:t>VideoClip</w:t>
-      </w:r>
-      <w:proofErr w:type="spellEnd"/>
-      <w:r>
-        <w:rPr>
-          <w:sz w:val="24"/>
-          <w:szCs w:val="24"/>
-        </w:rPr>
-        <w:t xml:space="preserve"> ‘ </w:t>
+        <w:t xml:space="preserve">Audio Mix Profile ‚VideoClip ‘ </w:t>
       </w:r>
     </w:p>
     <w:p>
@@ -2889,23 +2580,7 @@
           <w:sz w:val="24"/>
           <w:szCs w:val="24"/>
         </w:rPr>
-        <w:t xml:space="preserve">HDMI Switch </w:t>
-      </w:r>
-      <w:proofErr w:type="spellStart"/>
-      <w:r>
-        <w:rPr>
-          <w:sz w:val="24"/>
-          <w:szCs w:val="24"/>
-        </w:rPr>
-        <w:t>channel</w:t>
-      </w:r>
-      <w:proofErr w:type="spellEnd"/>
-      <w:r>
-        <w:rPr>
-          <w:sz w:val="24"/>
-          <w:szCs w:val="24"/>
-        </w:rPr>
-        <w:t xml:space="preserve"> 1 (Laptop )</w:t>
+        <w:t>HDMI Switch channel 1 (Laptop )</w:t>
       </w:r>
     </w:p>
     <w:p>
@@ -3008,14 +2683,12 @@
         </w:rPr>
         <w:t>"</w:t>
       </w:r>
-      <w:proofErr w:type="spellStart"/>
       <w:r>
         <w:rPr>
           <w:lang w:val="en-US"/>
         </w:rPr>
         <w:t>BEAMER_LiveVideo</w:t>
       </w:r>
-      <w:proofErr w:type="spellEnd"/>
       <w:r>
         <w:rPr>
           <w:lang w:val="fr-FR"/>
@@ -3220,25 +2893,7 @@
           <w:szCs w:val="24"/>
           <w:lang w:val="fr-FR"/>
         </w:rPr>
-        <w:t>JokiAutomation.exe  "</w:t>
-      </w:r>
-      <w:proofErr w:type="spellStart"/>
-      <w:r>
-        <w:rPr>
-          <w:sz w:val="24"/>
-          <w:szCs w:val="24"/>
-          <w:lang w:val="fr-FR"/>
-        </w:rPr>
-        <w:t>BEAMER_LiveStream</w:t>
-      </w:r>
-      <w:proofErr w:type="spellEnd"/>
-      <w:r>
-        <w:rPr>
-          <w:sz w:val="24"/>
-          <w:szCs w:val="24"/>
-          <w:lang w:val="fr-FR"/>
-        </w:rPr>
-        <w:t>"</w:t>
+        <w:t>JokiAutomation.exe  "BEAMER_LiveStream"</w:t>
       </w:r>
     </w:p>
     <w:p>
@@ -3334,31 +2989,13 @@
           <w:szCs w:val="24"/>
         </w:rPr>
       </w:pPr>
-      <w:proofErr w:type="spellStart"/>
-      <w:r>
-        <w:rPr>
-          <w:sz w:val="24"/>
-          <w:szCs w:val="24"/>
-        </w:rPr>
-        <w:t>Beamer</w:t>
-      </w:r>
-      <w:proofErr w:type="spellEnd"/>
-      <w:r>
-        <w:rPr>
-          <w:sz w:val="24"/>
-          <w:szCs w:val="24"/>
-        </w:rPr>
-        <w:t xml:space="preserve"> analog </w:t>
-      </w:r>
-      <w:proofErr w:type="spellStart"/>
-      <w:r>
-        <w:rPr>
-          <w:sz w:val="24"/>
-          <w:szCs w:val="24"/>
-        </w:rPr>
-        <w:t>input</w:t>
-      </w:r>
-      <w:proofErr w:type="spellEnd"/>
+      <w:r>
+        <w:rPr>
+          <w:sz w:val="24"/>
+          <w:szCs w:val="24"/>
+        </w:rPr>
+        <w:t>Beamer analog input</w:t>
+      </w:r>
     </w:p>
     <w:p>
       <w:pPr>
@@ -3500,32 +3137,16 @@
           <w:sz w:val="20"/>
           <w:szCs w:val="20"/>
         </w:rPr>
-        <w:t>JokiAutomation.exe "</w:t>
-      </w:r>
-      <w:proofErr w:type="spellStart"/>
-      <w:r>
+        <w:t>JokiAutomation.exe "BEAMER_VideoClip" "Urheberrechtlich keine Liveübertragung" "Es geht in Kürze weiter"</w:t>
+      </w:r>
+    </w:p>
+    <w:p>
+      <w:pPr>
+        <w:spacing w:after="0"/>
         <w:rPr>
           <w:sz w:val="20"/>
           <w:szCs w:val="20"/>
         </w:rPr>
-        <w:t>BEAMER_VideoClip</w:t>
-      </w:r>
-      <w:proofErr w:type="spellEnd"/>
-      <w:r>
-        <w:rPr>
-          <w:sz w:val="20"/>
-          <w:szCs w:val="20"/>
-        </w:rPr>
-        <w:t>" "Urheberrechtlich keine Liveübertragung" "Es geht in Kürze weiter"</w:t>
-      </w:r>
-    </w:p>
-    <w:p>
-      <w:pPr>
-        <w:spacing w:after="0"/>
-        <w:rPr>
-          <w:sz w:val="20"/>
-          <w:szCs w:val="20"/>
-        </w:rPr>
       </w:pPr>
     </w:p>
     <w:p>
@@ -3560,21 +3181,8 @@
           <w:szCs w:val="32"/>
           <w:lang w:val="en-US"/>
         </w:rPr>
-        <w:t xml:space="preserve"> mute / </w:t>
-      </w:r>
-      <w:proofErr w:type="spellStart"/>
-      <w:r>
-        <w:rPr>
-          <w:b/>
-          <w:bCs/>
-          <w:color w:val="FF0000"/>
-          <w:sz w:val="32"/>
-          <w:szCs w:val="32"/>
-          <w:lang w:val="en-US"/>
-        </w:rPr>
-        <w:t>demute</w:t>
-      </w:r>
-      <w:proofErr w:type="spellEnd"/>
+        <w:t xml:space="preserve"> mute / demute</w:t>
+      </w:r>
     </w:p>
     <w:p>
       <w:pPr>
@@ -3720,26 +3328,16 @@
           <w:szCs w:val="24"/>
           <w:lang w:val="fr-FR"/>
         </w:rPr>
-        <w:t>JokiAutomation.exe  "</w:t>
-      </w:r>
-      <w:proofErr w:type="spellStart"/>
+        <w:t>JokiAutomation.exe  "BEAMER_</w:t>
+      </w:r>
       <w:r>
         <w:rPr>
           <w:sz w:val="24"/>
           <w:szCs w:val="24"/>
           <w:lang w:val="fr-FR"/>
         </w:rPr>
-        <w:t>BEAMER_</w:t>
-      </w:r>
-      <w:r>
-        <w:rPr>
-          <w:sz w:val="24"/>
-          <w:szCs w:val="24"/>
-          <w:lang w:val="fr-FR"/>
-        </w:rPr>
         <w:t>Mute</w:t>
       </w:r>
-      <w:proofErr w:type="spellEnd"/>
       <w:r>
         <w:rPr>
           <w:sz w:val="24"/>
@@ -3779,7 +3377,6 @@
           <w:szCs w:val="32"/>
           <w:lang w:val="en-US"/>
         </w:rPr>
-        <w:lastRenderedPageBreak/>
         <w:t>Backup-Recorder Start</w:t>
       </w:r>
     </w:p>
@@ -3916,26 +3513,16 @@
           <w:szCs w:val="24"/>
           <w:lang w:val="fr-FR"/>
         </w:rPr>
-        <w:t>JokiAutomation.exe  "</w:t>
-      </w:r>
-      <w:proofErr w:type="spellStart"/>
+        <w:t>JokiAutomation.exe  "B</w:t>
+      </w:r>
       <w:r>
         <w:rPr>
           <w:sz w:val="24"/>
           <w:szCs w:val="24"/>
           <w:lang w:val="fr-FR"/>
         </w:rPr>
-        <w:t>B</w:t>
-      </w:r>
-      <w:r>
-        <w:rPr>
-          <w:sz w:val="24"/>
-          <w:szCs w:val="24"/>
-          <w:lang w:val="fr-FR"/>
-        </w:rPr>
         <w:t>ackup_Start</w:t>
       </w:r>
-      <w:proofErr w:type="spellEnd"/>
       <w:r>
         <w:rPr>
           <w:sz w:val="24"/>
@@ -4102,18 +3689,19 @@
         <w:rPr>
           <w:sz w:val="24"/>
           <w:szCs w:val="24"/>
-          <w:lang w:val="en-US"/>
-        </w:rPr>
-      </w:pPr>
-      <w:r>
-        <w:rPr>
-          <w:sz w:val="24"/>
-          <w:szCs w:val="24"/>
           <w:lang w:val="fr-FR"/>
         </w:rPr>
+      </w:pPr>
+      <w:proofErr w:type="gramStart"/>
+      <w:r>
+        <w:rPr>
+          <w:sz w:val="24"/>
+          <w:szCs w:val="24"/>
+          <w:lang w:val="fr-FR"/>
+        </w:rPr>
         <w:t>JokiAutomation.exe  "</w:t>
       </w:r>
-      <w:proofErr w:type="spellStart"/>
+      <w:proofErr w:type="gramEnd"/>
       <w:r>
         <w:rPr>
           <w:sz w:val="24"/>
@@ -4130,7 +3718,6 @@
         </w:rPr>
         <w:t>ackup_Stop</w:t>
       </w:r>
-      <w:proofErr w:type="spellEnd"/>
       <w:r>
         <w:rPr>
           <w:sz w:val="24"/>
@@ -4170,7 +3757,7 @@
           <w:szCs w:val="32"/>
           <w:lang w:val="en-US"/>
         </w:rPr>
-        <w:t>Raspberry Pi - Reset</w:t>
+        <w:t>Backup-Recorder Power on /off</w:t>
       </w:r>
     </w:p>
     <w:p>
@@ -4218,25 +3805,29 @@
           <w:szCs w:val="24"/>
           <w:lang w:val="en-US"/>
         </w:rPr>
-        <w:t xml:space="preserve">kills all </w:t>
-      </w:r>
-      <w:proofErr w:type="spellStart"/>
-      <w:r>
-        <w:rPr>
-          <w:sz w:val="24"/>
-          <w:szCs w:val="24"/>
-          <w:lang w:val="en-US"/>
-        </w:rPr>
-        <w:t>RasPiAutomation</w:t>
-      </w:r>
-      <w:proofErr w:type="spellEnd"/>
-      <w:r>
-        <w:rPr>
-          <w:sz w:val="24"/>
-          <w:szCs w:val="24"/>
-          <w:lang w:val="en-US"/>
-        </w:rPr>
-        <w:t xml:space="preserve"> processes at Raspberry Pi</w:t>
+        <w:t>switch on / off backup-recorder</w:t>
+      </w:r>
+    </w:p>
+    <w:p>
+      <w:pPr>
+        <w:numPr>
+          <w:ilvl w:val="0"/>
+          <w:numId w:val="12"/>
+        </w:numPr>
+        <w:spacing w:after="0"/>
+        <w:rPr>
+          <w:sz w:val="24"/>
+          <w:szCs w:val="24"/>
+          <w:lang w:val="en-US"/>
+        </w:rPr>
+      </w:pPr>
+      <w:r>
+        <w:rPr>
+          <w:sz w:val="24"/>
+          <w:szCs w:val="24"/>
+          <w:lang w:val="en-US"/>
+        </w:rPr>
+        <w:t>used on pre church check</w:t>
       </w:r>
     </w:p>
     <w:p>
@@ -4273,7 +3864,7 @@
           <w:szCs w:val="24"/>
           <w:lang w:val="en-US"/>
         </w:rPr>
-        <w:t>RR</w:t>
+        <w:t>RP</w:t>
       </w:r>
     </w:p>
     <w:p>
@@ -4315,27 +3906,35 @@
         <w:rPr>
           <w:sz w:val="24"/>
           <w:szCs w:val="24"/>
+          <w:lang w:val="en-US"/>
+        </w:rPr>
+      </w:pPr>
+      <w:proofErr w:type="gramStart"/>
+      <w:r>
+        <w:rPr>
+          <w:sz w:val="24"/>
+          <w:szCs w:val="24"/>
           <w:lang w:val="fr-FR"/>
         </w:rPr>
-      </w:pPr>
+        <w:t>JokiAutomation.exe  "</w:t>
+      </w:r>
+      <w:proofErr w:type="gramEnd"/>
       <w:r>
         <w:rPr>
           <w:sz w:val="24"/>
           <w:szCs w:val="24"/>
           <w:lang w:val="fr-FR"/>
         </w:rPr>
-        <w:t>JokiAutomation.exe  "</w:t>
-      </w:r>
-      <w:proofErr w:type="spellStart"/>
+        <w:t>B</w:t>
+      </w:r>
       <w:r>
         <w:rPr>
           <w:sz w:val="24"/>
           <w:szCs w:val="24"/>
           <w:lang w:val="fr-FR"/>
         </w:rPr>
-        <w:t>RasPi_Reset</w:t>
-      </w:r>
-      <w:proofErr w:type="spellEnd"/>
+        <w:t>ackup_Switch</w:t>
+      </w:r>
       <w:r>
         <w:rPr>
           <w:sz w:val="24"/>
@@ -4347,9 +3946,10 @@
     </w:p>
     <w:p>
       <w:pPr>
-        <w:rPr>
-          <w:sz w:val="24"/>
-          <w:szCs w:val="24"/>
+        <w:spacing w:after="0"/>
+        <w:rPr>
+          <w:sz w:val="20"/>
+          <w:szCs w:val="20"/>
           <w:lang w:val="en-US"/>
         </w:rPr>
       </w:pPr>
@@ -4366,7 +3966,6 @@
           <w:lang w:val="en-US"/>
         </w:rPr>
       </w:pPr>
-      <w:proofErr w:type="gramStart"/>
       <w:r>
         <w:rPr>
           <w:b/>
@@ -4376,10 +3975,165 @@
           <w:szCs w:val="32"/>
           <w:lang w:val="en-US"/>
         </w:rPr>
-        <w:t>shut</w:t>
-      </w:r>
-      <w:proofErr w:type="gramEnd"/>
-      <w:r>
+        <w:t>Raspberry Pi - Reset</w:t>
+      </w:r>
+    </w:p>
+    <w:p>
+      <w:pPr>
+        <w:spacing w:after="0"/>
+        <w:rPr>
+          <w:b/>
+          <w:bCs/>
+          <w:i/>
+          <w:iCs/>
+          <w:sz w:val="24"/>
+          <w:szCs w:val="24"/>
+          <w:lang w:val="en-US"/>
+        </w:rPr>
+      </w:pPr>
+      <w:r>
+        <w:rPr>
+          <w:b/>
+          <w:bCs/>
+          <w:i/>
+          <w:iCs/>
+          <w:sz w:val="24"/>
+          <w:szCs w:val="24"/>
+          <w:lang w:val="en-US"/>
+        </w:rPr>
+        <w:t>Sequences:</w:t>
+      </w:r>
+    </w:p>
+    <w:p>
+      <w:pPr>
+        <w:numPr>
+          <w:ilvl w:val="0"/>
+          <w:numId w:val="12"/>
+        </w:numPr>
+        <w:spacing w:after="0"/>
+        <w:rPr>
+          <w:sz w:val="24"/>
+          <w:szCs w:val="24"/>
+          <w:lang w:val="en-US"/>
+        </w:rPr>
+      </w:pPr>
+      <w:r>
+        <w:rPr>
+          <w:sz w:val="24"/>
+          <w:szCs w:val="24"/>
+          <w:lang w:val="en-US"/>
+        </w:rPr>
+        <w:t>kills all RasPiAutomation processes at Raspberry Pi</w:t>
+      </w:r>
+    </w:p>
+    <w:p>
+      <w:pPr>
+        <w:spacing w:after="0"/>
+        <w:rPr>
+          <w:b/>
+          <w:bCs/>
+          <w:i/>
+          <w:iCs/>
+          <w:sz w:val="24"/>
+          <w:szCs w:val="24"/>
+          <w:lang w:val="en-US"/>
+        </w:rPr>
+      </w:pPr>
+      <w:r>
+        <w:rPr>
+          <w:b/>
+          <w:bCs/>
+          <w:i/>
+          <w:iCs/>
+          <w:sz w:val="24"/>
+          <w:szCs w:val="24"/>
+          <w:lang w:val="en-US"/>
+        </w:rPr>
+        <w:t xml:space="preserve">Information for technician: </w:t>
+      </w:r>
+      <w:r>
+        <w:rPr>
+          <w:b/>
+          <w:bCs/>
+          <w:color w:val="FF0000"/>
+          <w:sz w:val="24"/>
+          <w:szCs w:val="24"/>
+          <w:lang w:val="en-US"/>
+        </w:rPr>
+        <w:t>RR</w:t>
+      </w:r>
+    </w:p>
+    <w:p>
+      <w:pPr>
+        <w:spacing w:after="0"/>
+        <w:rPr>
+          <w:sz w:val="24"/>
+          <w:szCs w:val="24"/>
+          <w:lang w:val="en-US"/>
+        </w:rPr>
+      </w:pPr>
+      <w:r>
+        <w:rPr>
+          <w:b/>
+          <w:bCs/>
+          <w:i/>
+          <w:iCs/>
+          <w:sz w:val="24"/>
+          <w:szCs w:val="24"/>
+          <w:lang w:val="en-US"/>
+        </w:rPr>
+        <w:t>Execution text for PPP</w:t>
+      </w:r>
+      <w:r>
+        <w:rPr>
+          <w:b/>
+          <w:bCs/>
+          <w:i/>
+          <w:iCs/>
+          <w:sz w:val="24"/>
+          <w:szCs w:val="24"/>
+          <w:lang w:val="en-US"/>
+        </w:rPr>
+        <w:t>:</w:t>
+      </w:r>
+    </w:p>
+    <w:p>
+      <w:pPr>
+        <w:rPr>
+          <w:sz w:val="24"/>
+          <w:szCs w:val="24"/>
+          <w:lang w:val="fr-FR"/>
+        </w:rPr>
+      </w:pPr>
+      <w:r>
+        <w:rPr>
+          <w:sz w:val="24"/>
+          <w:szCs w:val="24"/>
+          <w:lang w:val="fr-FR"/>
+        </w:rPr>
+        <w:t>JokiAutomation.exe  "RasPi_Reset</w:t>
+      </w:r>
+      <w:r>
+        <w:rPr>
+          <w:sz w:val="24"/>
+          <w:szCs w:val="24"/>
+          <w:lang w:val="fr-FR"/>
+        </w:rPr>
+        <w:t>"</w:t>
+      </w:r>
+    </w:p>
+    <w:p>
+      <w:pPr>
+        <w:rPr>
+          <w:sz w:val="24"/>
+          <w:szCs w:val="24"/>
+          <w:lang w:val="en-US"/>
+        </w:rPr>
+      </w:pPr>
+    </w:p>
+    <w:p>
+      <w:pPr>
+        <w:spacing w:after="0"/>
         <w:rPr>
           <w:b/>
           <w:bCs/>
@@ -4388,7 +4142,17 @@
           <w:szCs w:val="32"/>
           <w:lang w:val="en-US"/>
         </w:rPr>
-        <w:t xml:space="preserve"> down sequence</w:t>
+      </w:pPr>
+      <w:r>
+        <w:rPr>
+          <w:b/>
+          <w:bCs/>
+          <w:color w:val="FF0000"/>
+          <w:sz w:val="32"/>
+          <w:szCs w:val="32"/>
+          <w:lang w:val="en-US"/>
+        </w:rPr>
+        <w:t>shut down sequence</w:t>
       </w:r>
     </w:p>
     <w:p>
@@ -4461,17 +4225,8 @@
           <w:sz w:val="24"/>
           <w:szCs w:val="24"/>
         </w:rPr>
-        <w:t xml:space="preserve">Switch off </w:t>
-      </w:r>
-      <w:proofErr w:type="spellStart"/>
-      <w:r>
-        <w:rPr>
-          <w:sz w:val="24"/>
-          <w:szCs w:val="24"/>
-        </w:rPr>
-        <w:t>Beamer</w:t>
-      </w:r>
-      <w:proofErr w:type="spellEnd"/>
+        <w:t>Switch off Beamer</w:t>
+      </w:r>
     </w:p>
     <w:p>
       <w:pPr>
@@ -4490,6 +4245,7 @@
           <w:sz w:val="24"/>
           <w:szCs w:val="24"/>
         </w:rPr>
+        <w:lastRenderedPageBreak/>
         <w:t>Switch off HDMI switch</w:t>
       </w:r>
     </w:p>
@@ -4510,17 +4266,8 @@
           <w:sz w:val="24"/>
           <w:szCs w:val="24"/>
         </w:rPr>
-        <w:t xml:space="preserve">Switch off </w:t>
-      </w:r>
-      <w:proofErr w:type="spellStart"/>
-      <w:r>
-        <w:rPr>
-          <w:sz w:val="24"/>
-          <w:szCs w:val="24"/>
-        </w:rPr>
-        <w:t>backuprecorder</w:t>
-      </w:r>
-      <w:proofErr w:type="spellEnd"/>
+        <w:t>Switch off backuprecorder</w:t>
+      </w:r>
     </w:p>
     <w:p>
       <w:pPr>
@@ -4534,31 +4281,13 @@
           <w:szCs w:val="24"/>
         </w:rPr>
       </w:pPr>
-      <w:proofErr w:type="spellStart"/>
-      <w:r>
-        <w:rPr>
-          <w:sz w:val="24"/>
-          <w:szCs w:val="24"/>
-        </w:rPr>
-        <w:t>Shut</w:t>
-      </w:r>
-      <w:proofErr w:type="spellEnd"/>
-      <w:r>
-        <w:rPr>
-          <w:sz w:val="24"/>
-          <w:szCs w:val="24"/>
-        </w:rPr>
-        <w:t xml:space="preserve"> down </w:t>
-      </w:r>
-      <w:proofErr w:type="spellStart"/>
-      <w:r>
-        <w:rPr>
-          <w:sz w:val="24"/>
-          <w:szCs w:val="24"/>
-        </w:rPr>
-        <w:t>raspberrypi</w:t>
-      </w:r>
-      <w:proofErr w:type="spellEnd"/>
+      <w:r>
+        <w:rPr>
+          <w:sz w:val="24"/>
+          <w:szCs w:val="24"/>
+        </w:rPr>
+        <w:t>Shut down raspberrypi</w:t>
+      </w:r>
     </w:p>
     <w:p>
       <w:pPr>
@@ -4613,29 +4342,16 @@
           <w:color w:val="FF0000"/>
         </w:rPr>
       </w:pPr>
-      <w:proofErr w:type="spellStart"/>
-      <w:r>
-        <w:rPr>
-          <w:b/>
-          <w:bCs/>
-          <w:i/>
-          <w:iCs/>
-          <w:sz w:val="24"/>
-          <w:szCs w:val="24"/>
-        </w:rPr>
-        <w:t>Executiontextfor</w:t>
-      </w:r>
-      <w:proofErr w:type="spellEnd"/>
-      <w:r>
-        <w:rPr>
-          <w:b/>
-          <w:bCs/>
-          <w:i/>
-          <w:iCs/>
-          <w:sz w:val="24"/>
-          <w:szCs w:val="24"/>
-        </w:rPr>
-        <w:t xml:space="preserve"> PPP:</w:t>
+      <w:r>
+        <w:rPr>
+          <w:b/>
+          <w:bCs/>
+          <w:i/>
+          <w:iCs/>
+          <w:sz w:val="24"/>
+          <w:szCs w:val="24"/>
+        </w:rPr>
+        <w:t>Executiontextfor PPP:</w:t>
       </w:r>
     </w:p>
     <w:p>
@@ -4653,26 +4369,25 @@
           <w:szCs w:val="20"/>
           <w:lang w:val="fr-FR"/>
         </w:rPr>
-        <w:t>JokiAutomation.exe  "</w:t>
-      </w:r>
-      <w:proofErr w:type="spellStart"/>
+        <w:t>JokiAutomation.exe  "Ausschaltsequenz</w:t>
+      </w:r>
       <w:r>
         <w:rPr>
           <w:sz w:val="20"/>
           <w:szCs w:val="20"/>
           <w:lang w:val="fr-FR"/>
         </w:rPr>
-        <w:t>Ausschaltsequenz</w:t>
-      </w:r>
-      <w:proofErr w:type="spellEnd"/>
-      <w:r>
+        <w:t>"</w:t>
+      </w:r>
+    </w:p>
+    <w:p>
+      <w:pPr>
+        <w:spacing w:after="0"/>
         <w:rPr>
           <w:sz w:val="20"/>
           <w:szCs w:val="20"/>
-          <w:lang w:val="fr-FR"/>
-        </w:rPr>
-        <w:t>"</w:t>
-      </w:r>
+        </w:rPr>
+      </w:pPr>
     </w:p>
     <w:p>
       <w:pPr>
@@ -4696,87 +4411,6 @@
       <w:pPr>
         <w:spacing w:after="0"/>
         <w:rPr>
-          <w:sz w:val="20"/>
-          <w:szCs w:val="20"/>
-        </w:rPr>
-      </w:pPr>
-    </w:p>
-    <w:p>
-      <w:pPr>
-        <w:spacing w:after="0"/>
-        <w:rPr>
-          <w:sz w:val="20"/>
-          <w:szCs w:val="20"/>
-        </w:rPr>
-      </w:pPr>
-    </w:p>
-    <w:p>
-      <w:pPr>
-        <w:spacing w:after="0"/>
-        <w:rPr>
-          <w:sz w:val="20"/>
-          <w:szCs w:val="20"/>
-        </w:rPr>
-      </w:pPr>
-    </w:p>
-    <w:p>
-      <w:pPr>
-        <w:spacing w:after="0"/>
-        <w:rPr>
-          <w:sz w:val="20"/>
-          <w:szCs w:val="20"/>
-        </w:rPr>
-      </w:pPr>
-    </w:p>
-    <w:p>
-      <w:pPr>
-        <w:spacing w:after="0"/>
-        <w:rPr>
-          <w:sz w:val="20"/>
-          <w:szCs w:val="20"/>
-        </w:rPr>
-      </w:pPr>
-    </w:p>
-    <w:p>
-      <w:pPr>
-        <w:spacing w:after="0"/>
-        <w:rPr>
-          <w:sz w:val="20"/>
-          <w:szCs w:val="20"/>
-        </w:rPr>
-      </w:pPr>
-    </w:p>
-    <w:p>
-      <w:pPr>
-        <w:spacing w:after="0"/>
-        <w:rPr>
-          <w:sz w:val="20"/>
-          <w:szCs w:val="20"/>
-        </w:rPr>
-      </w:pPr>
-    </w:p>
-    <w:p>
-      <w:pPr>
-        <w:spacing w:after="0"/>
-        <w:rPr>
-          <w:sz w:val="20"/>
-          <w:szCs w:val="20"/>
-        </w:rPr>
-      </w:pPr>
-    </w:p>
-    <w:p>
-      <w:pPr>
-        <w:spacing w:after="0"/>
-        <w:rPr>
-          <w:sz w:val="20"/>
-          <w:szCs w:val="20"/>
-        </w:rPr>
-      </w:pPr>
-    </w:p>
-    <w:p>
-      <w:pPr>
-        <w:spacing w:after="0"/>
-        <w:rPr>
           <w:b/>
           <w:bCs/>
           <w:color w:val="FF0000"/>
@@ -4794,7 +4428,6 @@
           <w:szCs w:val="32"/>
           <w:lang w:val="en-US"/>
         </w:rPr>
-        <w:lastRenderedPageBreak/>
         <w:t>Position Control Camcorder Move Sequence</w:t>
       </w:r>
     </w:p>
@@ -4838,14 +4471,76 @@
           <w:lang w:val="en-US"/>
         </w:rPr>
       </w:pPr>
+      <w:r>
+        <w:rPr>
+          <w:sz w:val="24"/>
+          <w:szCs w:val="24"/>
+          <w:lang w:val="en-US"/>
+        </w:rPr>
+        <w:t xml:space="preserve">moves camcorder 1 to position of param 2 </w:t>
+      </w:r>
+      <w:r>
+        <w:rPr>
+          <w:color w:val="FF0000"/>
+          <w:sz w:val="24"/>
+          <w:szCs w:val="24"/>
+          <w:lang w:val="en-US"/>
+        </w:rPr>
+        <w:t>(</w:t>
+      </w:r>
+      <w:r>
+        <w:rPr>
+          <w:color w:val="FF0000"/>
+          <w:sz w:val="24"/>
+          <w:szCs w:val="24"/>
+          <w:lang w:val="en-US"/>
+        </w:rPr>
+        <w:t xml:space="preserve">text of </w:t>
+      </w:r>
+      <w:r>
+        <w:rPr>
+          <w:color w:val="FF0000"/>
+          <w:sz w:val="24"/>
+          <w:szCs w:val="24"/>
+          <w:lang w:val="en-US"/>
+        </w:rPr>
+        <w:t xml:space="preserve">param </w:t>
+      </w:r>
+      <w:r>
+        <w:rPr>
+          <w:color w:val="FF0000"/>
+          <w:sz w:val="24"/>
+          <w:szCs w:val="24"/>
+          <w:lang w:val="en-US"/>
+        </w:rPr>
+        <w:t>2</w:t>
+      </w:r>
+      <w:r>
+        <w:rPr>
+          <w:color w:val="FF0000"/>
+          <w:sz w:val="24"/>
+          <w:szCs w:val="24"/>
+          <w:lang w:val="en-US"/>
+        </w:rPr>
+        <w:t xml:space="preserve"> must be equal to teach position text of JoKi Automation </w:t>
+      </w:r>
       <w:proofErr w:type="gramStart"/>
       <w:r>
         <w:rPr>
-          <w:sz w:val="24"/>
-          <w:szCs w:val="24"/>
-          <w:lang w:val="en-US"/>
-        </w:rPr>
-        <w:t>moves</w:t>
+          <w:color w:val="FF0000"/>
+          <w:sz w:val="24"/>
+          <w:szCs w:val="24"/>
+          <w:lang w:val="en-US"/>
+        </w:rPr>
+        <w:t>listbox)</w:t>
+      </w:r>
+      <w:r>
+        <w:rPr>
+          <w:sz w:val="24"/>
+          <w:szCs w:val="24"/>
+          <w:lang w:val="en-US"/>
+        </w:rPr>
+        <w:t>after</w:t>
       </w:r>
       <w:proofErr w:type="gramEnd"/>
       <w:r>
@@ -4854,100 +4549,7 @@
           <w:szCs w:val="24"/>
           <w:lang w:val="en-US"/>
         </w:rPr>
-        <w:t xml:space="preserve"> camcorder 1 to position of param 2 </w:t>
-      </w:r>
-      <w:r>
-        <w:rPr>
-          <w:color w:val="FF0000"/>
-          <w:sz w:val="24"/>
-          <w:szCs w:val="24"/>
-          <w:lang w:val="en-US"/>
-        </w:rPr>
-        <w:t>(</w:t>
-      </w:r>
-      <w:r>
-        <w:rPr>
-          <w:color w:val="FF0000"/>
-          <w:sz w:val="24"/>
-          <w:szCs w:val="24"/>
-          <w:lang w:val="en-US"/>
-        </w:rPr>
-        <w:t xml:space="preserve">text of </w:t>
-      </w:r>
-      <w:r>
-        <w:rPr>
-          <w:color w:val="FF0000"/>
-          <w:sz w:val="24"/>
-          <w:szCs w:val="24"/>
-          <w:lang w:val="en-US"/>
-        </w:rPr>
-        <w:t xml:space="preserve">param </w:t>
-      </w:r>
-      <w:r>
-        <w:rPr>
-          <w:color w:val="FF0000"/>
-          <w:sz w:val="24"/>
-          <w:szCs w:val="24"/>
-          <w:lang w:val="en-US"/>
-        </w:rPr>
-        <w:t>2</w:t>
-      </w:r>
-      <w:r>
-        <w:rPr>
-          <w:color w:val="FF0000"/>
-          <w:sz w:val="24"/>
-          <w:szCs w:val="24"/>
-          <w:lang w:val="en-US"/>
-        </w:rPr>
-        <w:t xml:space="preserve"> must be equal to teach position text of </w:t>
-      </w:r>
-      <w:proofErr w:type="spellStart"/>
-      <w:r>
-        <w:rPr>
-          <w:color w:val="FF0000"/>
-          <w:sz w:val="24"/>
-          <w:szCs w:val="24"/>
-          <w:lang w:val="en-US"/>
-        </w:rPr>
-        <w:t>JoKi</w:t>
-      </w:r>
-      <w:proofErr w:type="spellEnd"/>
-      <w:r>
-        <w:rPr>
-          <w:color w:val="FF0000"/>
-          <w:sz w:val="24"/>
-          <w:szCs w:val="24"/>
-          <w:lang w:val="en-US"/>
-        </w:rPr>
-        <w:t xml:space="preserve"> Automation </w:t>
-      </w:r>
-      <w:proofErr w:type="spellStart"/>
-      <w:r>
-        <w:rPr>
-          <w:color w:val="FF0000"/>
-          <w:sz w:val="24"/>
-          <w:szCs w:val="24"/>
-          <w:lang w:val="en-US"/>
-        </w:rPr>
-        <w:t>listbox</w:t>
-      </w:r>
-      <w:proofErr w:type="spellEnd"/>
-      <w:r>
-        <w:rPr>
-          <w:color w:val="FF0000"/>
-          <w:sz w:val="24"/>
-          <w:szCs w:val="24"/>
-          <w:lang w:val="en-US"/>
-        </w:rPr>
-        <w:t>)</w:t>
-      </w:r>
-      <w:r>
-        <w:rPr>
-          <w:sz w:val="24"/>
-          <w:szCs w:val="24"/>
-          <w:lang w:val="en-US"/>
-        </w:rPr>
-        <w:t>after movement the view switches to camcorder 1</w:t>
+        <w:t xml:space="preserve"> movement the view switches to camcorder 1</w:t>
       </w:r>
       <w:r>
         <w:rPr>
@@ -5165,27 +4767,7 @@
           <w:szCs w:val="24"/>
           <w:lang w:val="en-US"/>
         </w:rPr>
-        <w:t>G    (</w:t>
-      </w:r>
-      <w:proofErr w:type="spellStart"/>
-      <w:r>
-        <w:rPr>
-          <w:color w:val="7030A0"/>
-          <w:sz w:val="24"/>
-          <w:szCs w:val="24"/>
-          <w:lang w:val="en-US"/>
-        </w:rPr>
-        <w:t>Gottesdienst</w:t>
-      </w:r>
-      <w:proofErr w:type="spellEnd"/>
-      <w:r>
-        <w:rPr>
-          <w:color w:val="7030A0"/>
-          <w:sz w:val="24"/>
-          <w:szCs w:val="24"/>
-          <w:lang w:val="en-US"/>
-        </w:rPr>
-        <w:t>)</w:t>
+        <w:t>G    (Gottesdienst)</w:t>
       </w:r>
     </w:p>
     <w:p>
@@ -5209,27 +4791,7 @@
           <w:szCs w:val="24"/>
           <w:lang w:val="en-US"/>
         </w:rPr>
-        <w:t>P    (</w:t>
-      </w:r>
-      <w:proofErr w:type="spellStart"/>
-      <w:r>
-        <w:rPr>
-          <w:color w:val="7030A0"/>
-          <w:sz w:val="24"/>
-          <w:szCs w:val="24"/>
-          <w:lang w:val="en-US"/>
-        </w:rPr>
-        <w:t>Predigt</w:t>
-      </w:r>
-      <w:proofErr w:type="spellEnd"/>
-      <w:r>
-        <w:rPr>
-          <w:color w:val="7030A0"/>
-          <w:sz w:val="24"/>
-          <w:szCs w:val="24"/>
-          <w:lang w:val="en-US"/>
-        </w:rPr>
-        <w:t>)</w:t>
+        <w:t>P    (Predigt)</w:t>
       </w:r>
     </w:p>
     <w:p>
@@ -5346,51 +4908,17 @@
           <w:szCs w:val="24"/>
           <w:lang w:val="en-US"/>
         </w:rPr>
-        <w:t xml:space="preserve">moves on following example to position </w:t>
-      </w:r>
-      <w:proofErr w:type="spellStart"/>
-      <w:r>
-        <w:rPr>
-          <w:i/>
-          <w:iCs/>
-          <w:sz w:val="24"/>
-          <w:szCs w:val="24"/>
-          <w:lang w:val="en-US"/>
-        </w:rPr>
-        <w:t>Taufstein</w:t>
-      </w:r>
-      <w:proofErr w:type="spellEnd"/>
-      <w:r>
-        <w:rPr>
-          <w:i/>
-          <w:iCs/>
-          <w:sz w:val="24"/>
-          <w:szCs w:val="24"/>
-          <w:lang w:val="en-US"/>
-        </w:rPr>
-        <w:t xml:space="preserve">, switches camcorder 2 </w:t>
-      </w:r>
-      <w:proofErr w:type="gramStart"/>
-      <w:r>
-        <w:rPr>
-          <w:i/>
-          <w:iCs/>
-          <w:sz w:val="24"/>
-          <w:szCs w:val="24"/>
-          <w:lang w:val="en-US"/>
-        </w:rPr>
-        <w:t>view</w:t>
-      </w:r>
-      <w:proofErr w:type="gramEnd"/>
-      <w:r>
-        <w:rPr>
-          <w:i/>
-          <w:iCs/>
-          <w:sz w:val="24"/>
-          <w:szCs w:val="24"/>
-          <w:lang w:val="en-US"/>
-        </w:rPr>
-        <w:t xml:space="preserve"> </w:t>
+        <w:t xml:space="preserve">moves on following example to position Taufstein, switches camcorder 2 </w:t>
+      </w:r>
+      <w:r>
+        <w:rPr>
+          <w:i/>
+          <w:iCs/>
+          <w:sz w:val="24"/>
+          <w:szCs w:val="24"/>
+          <w:lang w:val="en-US"/>
+        </w:rPr>
+        <w:t xml:space="preserve">view </w:t>
       </w:r>
       <w:r>
         <w:rPr>
@@ -5420,20 +4948,8 @@
           <w:szCs w:val="24"/>
           <w:lang w:val="en-US"/>
         </w:rPr>
-        <w:t xml:space="preserve">profile </w:t>
-      </w:r>
-      <w:proofErr w:type="spellStart"/>
-      <w:r>
-        <w:rPr>
-          <w:i/>
-          <w:iCs/>
-          <w:sz w:val="24"/>
-          <w:szCs w:val="24"/>
-          <w:lang w:val="en-US"/>
-        </w:rPr>
-        <w:t>Predigt</w:t>
-      </w:r>
-      <w:proofErr w:type="spellEnd"/>
+        <w:t>profile Predigt</w:t>
+      </w:r>
       <w:r>
         <w:rPr>
           <w:i/>
@@ -5480,7 +4996,6 @@
         <w:tab/>
         <w:t>"</w:t>
       </w:r>
-      <w:proofErr w:type="spellStart"/>
       <w:r>
         <w:rPr>
           <w:sz w:val="24"/>
@@ -5489,7 +5004,6 @@
         </w:rPr>
         <w:t>PositionControl</w:t>
       </w:r>
-      <w:proofErr w:type="spellEnd"/>
       <w:r>
         <w:rPr>
           <w:sz w:val="24"/>
@@ -5504,52 +5018,61 @@
           <w:szCs w:val="24"/>
           <w:lang w:val="fr-FR"/>
         </w:rPr>
-        <w:t xml:space="preserve"> "</w:t>
-      </w:r>
-      <w:proofErr w:type="spellStart"/>
+        <w:t xml:space="preserve"> "Taufstein</w:t>
+      </w:r>
       <w:r>
         <w:rPr>
           <w:sz w:val="24"/>
           <w:szCs w:val="24"/>
           <w:lang w:val="fr-FR"/>
         </w:rPr>
-        <w:t>Taufstein</w:t>
-      </w:r>
-      <w:proofErr w:type="spellEnd"/>
+        <w:t>"</w:t>
+      </w:r>
       <w:r>
         <w:rPr>
           <w:sz w:val="24"/>
           <w:szCs w:val="24"/>
           <w:lang w:val="fr-FR"/>
         </w:rPr>
+        <w:t xml:space="preserve"> "KP</w:t>
+      </w:r>
+      <w:r>
+        <w:rPr>
+          <w:sz w:val="24"/>
+          <w:szCs w:val="24"/>
+          <w:lang w:val="fr-FR"/>
+        </w:rPr>
         <w:t>"</w:t>
       </w:r>
-      <w:r>
-        <w:rPr>
+    </w:p>
+    <w:p>
+      <w:pPr>
+        <w:rPr>
+          <w:color w:val="FF0000"/>
           <w:sz w:val="24"/>
           <w:szCs w:val="24"/>
           <w:lang w:val="fr-FR"/>
         </w:rPr>
-        <w:t xml:space="preserve"> "KP</w:t>
-      </w:r>
-      <w:r>
-        <w:rPr>
+      </w:pPr>
+      <w:r>
+        <w:rPr>
+          <w:color w:val="FF0000"/>
           <w:sz w:val="24"/>
           <w:szCs w:val="24"/>
           <w:lang w:val="fr-FR"/>
         </w:rPr>
-        <w:t>"</w:t>
-      </w:r>
-    </w:p>
-    <w:p>
-      <w:pPr>
+        <w:t xml:space="preserve">Move Sequencesshouldbecombinedwith Raspberry Pi Reset sequencebecause timeout </w:t>
+      </w:r>
+      <w:r>
         <w:rPr>
           <w:color w:val="FF0000"/>
           <w:sz w:val="24"/>
           <w:szCs w:val="24"/>
           <w:lang w:val="fr-FR"/>
         </w:rPr>
-      </w:pPr>
+        <w:t xml:space="preserve">(eg. </w:t>
+      </w:r>
+      <w:proofErr w:type="gramStart"/>
       <w:r>
         <w:rPr>
           <w:color w:val="FF0000"/>
@@ -5557,9 +5080,9 @@
           <w:szCs w:val="24"/>
           <w:lang w:val="fr-FR"/>
         </w:rPr>
-        <w:t xml:space="preserve">Move </w:t>
-      </w:r>
-      <w:proofErr w:type="spellStart"/>
+        <w:t>if</w:t>
+      </w:r>
+      <w:proofErr w:type="gramEnd"/>
       <w:r>
         <w:rPr>
           <w:color w:val="FF0000"/>
@@ -5567,9 +5090,8 @@
           <w:szCs w:val="24"/>
           <w:lang w:val="fr-FR"/>
         </w:rPr>
-        <w:t>Sequencesshouldbecombinedwith</w:t>
-      </w:r>
-      <w:proofErr w:type="spellEnd"/>
+        <w:t xml:space="preserve"> move</w:t>
+      </w:r>
       <w:r>
         <w:rPr>
           <w:color w:val="FF0000"/>
@@ -5577,9 +5099,8 @@
           <w:szCs w:val="24"/>
           <w:lang w:val="fr-FR"/>
         </w:rPr>
-        <w:t xml:space="preserve"> </w:t>
-      </w:r>
-      <w:proofErr w:type="spellStart"/>
+        <w:t>ment</w:t>
+      </w:r>
       <w:r>
         <w:rPr>
           <w:color w:val="FF0000"/>
@@ -5587,9 +5108,8 @@
           <w:szCs w:val="24"/>
           <w:lang w:val="fr-FR"/>
         </w:rPr>
-        <w:t>Raspberry</w:t>
-      </w:r>
-      <w:proofErr w:type="spellEnd"/>
+        <w:t>is not possible</w:t>
+      </w:r>
       <w:r>
         <w:rPr>
           <w:color w:val="FF0000"/>
@@ -5597,9 +5117,8 @@
           <w:szCs w:val="24"/>
           <w:lang w:val="fr-FR"/>
         </w:rPr>
-        <w:t xml:space="preserve"> Pi Reset </w:t>
-      </w:r>
-      <w:proofErr w:type="spellStart"/>
+        <w:t>)</w:t>
+      </w:r>
       <w:r>
         <w:rPr>
           <w:color w:val="FF0000"/>
@@ -5607,9 +5126,8 @@
           <w:szCs w:val="24"/>
           <w:lang w:val="fr-FR"/>
         </w:rPr>
-        <w:t>sequencebecause</w:t>
-      </w:r>
-      <w:proofErr w:type="spellEnd"/>
+        <w:t>appearsafter one minute. The sequence can beinterrupted by Raspberry Pi Reset</w:t>
+      </w:r>
       <w:r>
         <w:rPr>
           <w:color w:val="FF0000"/>
@@ -5617,235 +5135,8 @@
           <w:szCs w:val="24"/>
           <w:lang w:val="fr-FR"/>
         </w:rPr>
-        <w:t xml:space="preserve"> timeout </w:t>
-      </w:r>
-      <w:r>
-        <w:rPr>
-          <w:color w:val="FF0000"/>
-          <w:sz w:val="24"/>
-          <w:szCs w:val="24"/>
-          <w:lang w:val="fr-FR"/>
-        </w:rPr>
-        <w:t>(</w:t>
-      </w:r>
-      <w:proofErr w:type="spellStart"/>
-      <w:r>
-        <w:rPr>
-          <w:color w:val="FF0000"/>
-          <w:sz w:val="24"/>
-          <w:szCs w:val="24"/>
-          <w:lang w:val="fr-FR"/>
-        </w:rPr>
-        <w:t>eg</w:t>
-      </w:r>
-      <w:proofErr w:type="spellEnd"/>
-      <w:r>
-        <w:rPr>
-          <w:color w:val="FF0000"/>
-          <w:sz w:val="24"/>
-          <w:szCs w:val="24"/>
-          <w:lang w:val="fr-FR"/>
-        </w:rPr>
-        <w:t xml:space="preserve">. </w:t>
-      </w:r>
-      <w:r>
-        <w:rPr>
-          <w:color w:val="FF0000"/>
-          <w:sz w:val="24"/>
-          <w:szCs w:val="24"/>
-          <w:lang w:val="fr-FR"/>
-        </w:rPr>
-        <w:t xml:space="preserve">if </w:t>
-      </w:r>
-      <w:proofErr w:type="spellStart"/>
-      <w:r>
-        <w:rPr>
-          <w:color w:val="FF0000"/>
-          <w:sz w:val="24"/>
-          <w:szCs w:val="24"/>
-          <w:lang w:val="fr-FR"/>
-        </w:rPr>
-        <w:t>move</w:t>
-      </w:r>
-      <w:r>
-        <w:rPr>
-          <w:color w:val="FF0000"/>
-          <w:sz w:val="24"/>
-          <w:szCs w:val="24"/>
-          <w:lang w:val="fr-FR"/>
-        </w:rPr>
-        <w:t>ment</w:t>
-      </w:r>
-      <w:r>
-        <w:rPr>
-          <w:color w:val="FF0000"/>
-          <w:sz w:val="24"/>
-          <w:szCs w:val="24"/>
-          <w:lang w:val="fr-FR"/>
-        </w:rPr>
-        <w:t>is</w:t>
-      </w:r>
-      <w:proofErr w:type="spellEnd"/>
-      <w:r>
-        <w:rPr>
-          <w:color w:val="FF0000"/>
-          <w:sz w:val="24"/>
-          <w:szCs w:val="24"/>
-          <w:lang w:val="fr-FR"/>
-        </w:rPr>
-        <w:t xml:space="preserve"> not possible</w:t>
-      </w:r>
-      <w:proofErr w:type="gramStart"/>
-      <w:r>
-        <w:rPr>
-          <w:color w:val="FF0000"/>
-          <w:sz w:val="24"/>
-          <w:szCs w:val="24"/>
-          <w:lang w:val="fr-FR"/>
-        </w:rPr>
-        <w:t>)</w:t>
-      </w:r>
-      <w:proofErr w:type="spellStart"/>
-      <w:r>
-        <w:rPr>
-          <w:color w:val="FF0000"/>
-          <w:sz w:val="24"/>
-          <w:szCs w:val="24"/>
-          <w:lang w:val="fr-FR"/>
-        </w:rPr>
-        <w:t>appearsafter</w:t>
-      </w:r>
-      <w:proofErr w:type="spellEnd"/>
-      <w:proofErr w:type="gramEnd"/>
-      <w:r>
-        <w:rPr>
-          <w:color w:val="FF0000"/>
-          <w:sz w:val="24"/>
-          <w:szCs w:val="24"/>
-          <w:lang w:val="fr-FR"/>
-        </w:rPr>
-        <w:t xml:space="preserve"> one minute. The </w:t>
-      </w:r>
-      <w:proofErr w:type="spellStart"/>
-      <w:r>
-        <w:rPr>
-          <w:color w:val="FF0000"/>
-          <w:sz w:val="24"/>
-          <w:szCs w:val="24"/>
-          <w:lang w:val="fr-FR"/>
-        </w:rPr>
-        <w:t>sequence</w:t>
-      </w:r>
-      <w:proofErr w:type="spellEnd"/>
-      <w:r>
-        <w:rPr>
-          <w:color w:val="FF0000"/>
-          <w:sz w:val="24"/>
-          <w:szCs w:val="24"/>
-          <w:lang w:val="fr-FR"/>
-        </w:rPr>
-        <w:t xml:space="preserve"> </w:t>
-      </w:r>
-      <w:proofErr w:type="spellStart"/>
-      <w:r>
-        <w:rPr>
-          <w:color w:val="FF0000"/>
-          <w:sz w:val="24"/>
-          <w:szCs w:val="24"/>
-          <w:lang w:val="fr-FR"/>
-        </w:rPr>
-        <w:t>can</w:t>
-      </w:r>
-      <w:proofErr w:type="spellEnd"/>
-      <w:r>
-        <w:rPr>
-          <w:color w:val="FF0000"/>
-          <w:sz w:val="24"/>
-          <w:szCs w:val="24"/>
-          <w:lang w:val="fr-FR"/>
-        </w:rPr>
-        <w:t xml:space="preserve"> </w:t>
-      </w:r>
-      <w:proofErr w:type="spellStart"/>
-      <w:r>
-        <w:rPr>
-          <w:color w:val="FF0000"/>
-          <w:sz w:val="24"/>
-          <w:szCs w:val="24"/>
-          <w:lang w:val="fr-FR"/>
-        </w:rPr>
-        <w:t>beinterrupted</w:t>
-      </w:r>
-      <w:proofErr w:type="spellEnd"/>
-      <w:r>
-        <w:rPr>
-          <w:color w:val="FF0000"/>
-          <w:sz w:val="24"/>
-          <w:szCs w:val="24"/>
-          <w:lang w:val="fr-FR"/>
-        </w:rPr>
-        <w:t xml:space="preserve"> by </w:t>
-      </w:r>
-      <w:proofErr w:type="spellStart"/>
-      <w:r>
-        <w:rPr>
-          <w:color w:val="FF0000"/>
-          <w:sz w:val="24"/>
-          <w:szCs w:val="24"/>
-          <w:lang w:val="fr-FR"/>
-        </w:rPr>
-        <w:t>Raspberry</w:t>
-      </w:r>
-      <w:proofErr w:type="spellEnd"/>
-      <w:r>
-        <w:rPr>
-          <w:color w:val="FF0000"/>
-          <w:sz w:val="24"/>
-          <w:szCs w:val="24"/>
-          <w:lang w:val="fr-FR"/>
-        </w:rPr>
-        <w:t xml:space="preserve"> Pi </w:t>
-      </w:r>
-      <w:proofErr w:type="spellStart"/>
-      <w:r>
-        <w:rPr>
-          <w:color w:val="FF0000"/>
-          <w:sz w:val="24"/>
-          <w:szCs w:val="24"/>
-          <w:lang w:val="fr-FR"/>
-        </w:rPr>
-        <w:t>Reset</w:t>
-      </w:r>
-      <w:r>
-        <w:rPr>
-          <w:color w:val="FF0000"/>
-          <w:sz w:val="24"/>
-          <w:szCs w:val="24"/>
-          <w:lang w:val="fr-FR"/>
-        </w:rPr>
-        <w:t>before</w:t>
-      </w:r>
-      <w:proofErr w:type="spellEnd"/>
-      <w:r>
-        <w:rPr>
-          <w:color w:val="FF0000"/>
-          <w:sz w:val="24"/>
-          <w:szCs w:val="24"/>
-          <w:lang w:val="fr-FR"/>
-        </w:rPr>
-        <w:t xml:space="preserve"> timeout </w:t>
-      </w:r>
-      <w:proofErr w:type="spellStart"/>
-      <w:r>
-        <w:rPr>
-          <w:color w:val="FF0000"/>
-          <w:sz w:val="24"/>
-          <w:szCs w:val="24"/>
-          <w:lang w:val="fr-FR"/>
-        </w:rPr>
-        <w:t>appers</w:t>
-      </w:r>
-      <w:proofErr w:type="spellEnd"/>
+        <w:t>before timeout appers</w:t>
+      </w:r>
       <w:r>
         <w:rPr>
           <w:color w:val="FF0000"/>
@@ -5916,8 +5207,8 @@
 </file>
 
 <file path=word/endnotes.xml><?xml version="1.0" encoding="utf-8"?>
-<w:endnotes xmlns:ve="http://schemas.openxmlformats.org/markup-compatibility/2006" xmlns:o="urn:schemas-microsoft-com:office:office" xmlns:r="http://schemas.openxmlformats.org/officeDocument/2006/relationships" xmlns:m="http://schemas.openxmlformats.org/officeDocument/2006/math" xmlns:v="urn:schemas-microsoft-com:vml" xmlns:wp="http://schemas.openxmlformats.org/drawingml/2006/wordprocessingDrawing" xmlns:w10="urn:schemas-microsoft-com:office:word" xmlns:w="http://schemas.openxmlformats.org/wordprocessingml/2006/main" xmlns:wne="http://schemas.microsoft.com/office/word/2006/wordml">
-  <w:endnote w:type="separator" w:id="0">
+<w:endnotes xmlns:wpc="http://schemas.microsoft.com/office/word/2010/wordprocessingCanvas" xmlns:cx="http://schemas.microsoft.com/office/drawing/2014/chartex" xmlns:cx1="http://schemas.microsoft.com/office/drawing/2015/9/8/chartex" xmlns:cx2="http://schemas.microsoft.com/office/drawing/2015/10/21/chartex" xmlns:cx3="http://schemas.microsoft.com/office/drawing/2016/5/9/chartex" xmlns:cx4="http://schemas.microsoft.com/office/drawing/2016/5/10/chartex" xmlns:cx5="http://schemas.microsoft.com/office/drawing/2016/5/11/chartex" xmlns:cx6="http://schemas.microsoft.com/office/drawing/2016/5/12/chartex" xmlns:cx7="http://schemas.microsoft.com/office/drawing/2016/5/13/chartex" xmlns:cx8="http://schemas.microsoft.com/office/drawing/2016/5/14/chartex" xmlns:mc="http://schemas.openxmlformats.org/markup-compatibility/2006" xmlns:aink="http://schemas.microsoft.com/office/drawing/2016/ink" xmlns:am3d="http://schemas.microsoft.com/office/drawing/2017/model3d" xmlns:o="urn:schemas-microsoft-com:office:office" xmlns:r="http://schemas.openxmlformats.org/officeDocument/2006/relationships" xmlns:m="http://schemas.openxmlformats.org/officeDocument/2006/math" xmlns:v="urn:schemas-microsoft-com:vml" xmlns:wp14="http://schemas.microsoft.com/office/word/2010/wordprocessingDrawing" xmlns:wp="http://schemas.openxmlformats.org/drawingml/2006/wordprocessingDrawing" xmlns:w10="urn:schemas-microsoft-com:office:word" xmlns:w="http://schemas.openxmlformats.org/wordprocessingml/2006/main" xmlns:w14="http://schemas.microsoft.com/office/word/2010/wordml" xmlns:w15="http://schemas.microsoft.com/office/word/2012/wordml" xmlns:w16cex="http://schemas.microsoft.com/office/word/2018/wordml/cex" xmlns:w16cid="http://schemas.microsoft.com/office/word/2016/wordml/cid" xmlns:w16="http://schemas.microsoft.com/office/word/2018/wordml" xmlns:w16se="http://schemas.microsoft.com/office/word/2015/wordml/symex" xmlns:wpg="http://schemas.microsoft.com/office/word/2010/wordprocessingGroup" xmlns:wpi="http://schemas.microsoft.com/office/word/2010/wordprocessingInk" xmlns:wne="http://schemas.microsoft.com/office/word/2006/wordml" xmlns:wps="http://schemas.microsoft.com/office/word/2010/wordprocessingShape" mc:Ignorable="w14 w15 w16se w16cid w16 w16cex wp14">
+  <w:endnote w:type="separator" w:id="-1">
     <w:p>
       <w:pPr>
         <w:spacing w:after="0" w:line="240" w:lineRule="auto"/>
@@ -5927,7 +5218,7 @@
       </w:r>
     </w:p>
   </w:endnote>
-  <w:endnote w:type="continuationSeparator" w:id="1">
+  <w:endnote w:type="continuationSeparator" w:id="0">
     <w:p>
       <w:pPr>
         <w:spacing w:after="0" w:line="240" w:lineRule="auto"/>
@@ -5941,8 +5232,8 @@
 </file>
 
 <file path=word/footnotes.xml><?xml version="1.0" encoding="utf-8"?>
-<w:footnotes xmlns:ve="http://schemas.openxmlformats.org/markup-compatibility/2006" xmlns:o="urn:schemas-microsoft-com:office:office" xmlns:r="http://schemas.openxmlformats.org/officeDocument/2006/relationships" xmlns:m="http://schemas.openxmlformats.org/officeDocument/2006/math" xmlns:v="urn:schemas-microsoft-com:vml" xmlns:wp="http://schemas.openxmlformats.org/drawingml/2006/wordprocessingDrawing" xmlns:w10="urn:schemas-microsoft-com:office:word" xmlns:w="http://schemas.openxmlformats.org/wordprocessingml/2006/main" xmlns:wne="http://schemas.microsoft.com/office/word/2006/wordml">
-  <w:footnote w:type="separator" w:id="0">
+<w:footnotes xmlns:wpc="http://schemas.microsoft.com/office/word/2010/wordprocessingCanvas" xmlns:cx="http://schemas.microsoft.com/office/drawing/2014/chartex" xmlns:cx1="http://schemas.microsoft.com/office/drawing/2015/9/8/chartex" xmlns:cx2="http://schemas.microsoft.com/office/drawing/2015/10/21/chartex" xmlns:cx3="http://schemas.microsoft.com/office/drawing/2016/5/9/chartex" xmlns:cx4="http://schemas.microsoft.com/office/drawing/2016/5/10/chartex" xmlns:cx5="http://schemas.microsoft.com/office/drawing/2016/5/11/chartex" xmlns:cx6="http://schemas.microsoft.com/office/drawing/2016/5/12/chartex" xmlns:cx7="http://schemas.microsoft.com/office/drawing/2016/5/13/chartex" xmlns:cx8="http://schemas.microsoft.com/office/drawing/2016/5/14/chartex" xmlns:mc="http://schemas.openxmlformats.org/markup-compatibility/2006" xmlns:aink="http://schemas.microsoft.com/office/drawing/2016/ink" xmlns:am3d="http://schemas.microsoft.com/office/drawing/2017/model3d" xmlns:o="urn:schemas-microsoft-com:office:office" xmlns:r="http://schemas.openxmlformats.org/officeDocument/2006/relationships" xmlns:m="http://schemas.openxmlformats.org/officeDocument/2006/math" xmlns:v="urn:schemas-microsoft-com:vml" xmlns:wp14="http://schemas.microsoft.com/office/word/2010/wordprocessingDrawing" xmlns:wp="http://schemas.openxmlformats.org/drawingml/2006/wordprocessingDrawing" xmlns:w10="urn:schemas-microsoft-com:office:word" xmlns:w="http://schemas.openxmlformats.org/wordprocessingml/2006/main" xmlns:w14="http://schemas.microsoft.com/office/word/2010/wordml" xmlns:w15="http://schemas.microsoft.com/office/word/2012/wordml" xmlns:w16cex="http://schemas.microsoft.com/office/word/2018/wordml/cex" xmlns:w16cid="http://schemas.microsoft.com/office/word/2016/wordml/cid" xmlns:w16="http://schemas.microsoft.com/office/word/2018/wordml" xmlns:w16se="http://schemas.microsoft.com/office/word/2015/wordml/symex" xmlns:wpg="http://schemas.microsoft.com/office/word/2010/wordprocessingGroup" xmlns:wpi="http://schemas.microsoft.com/office/word/2010/wordprocessingInk" xmlns:wne="http://schemas.microsoft.com/office/word/2006/wordml" xmlns:wps="http://schemas.microsoft.com/office/word/2010/wordprocessingShape" mc:Ignorable="w14 w15 w16se w16cid w16 w16cex wp14">
+  <w:footnote w:type="separator" w:id="-1">
     <w:p>
       <w:pPr>
         <w:spacing w:after="0" w:line="240" w:lineRule="auto"/>
@@ -5952,7 +5243,7 @@
       </w:r>
     </w:p>
   </w:footnote>
-  <w:footnote w:type="continuationSeparator" w:id="1">
+  <w:footnote w:type="continuationSeparator" w:id="0">
     <w:p>
       <w:pPr>
         <w:spacing w:after="0" w:line="240" w:lineRule="auto"/>
@@ -5966,8 +5257,8 @@
 </file>
 
 <file path=word/numbering.xml><?xml version="1.0" encoding="utf-8"?>
-<w:numbering xmlns:ve="http://schemas.openxmlformats.org/markup-compatibility/2006" xmlns:o="urn:schemas-microsoft-com:office:office" xmlns:r="http://schemas.openxmlformats.org/officeDocument/2006/relationships" xmlns:m="http://schemas.openxmlformats.org/officeDocument/2006/math" xmlns:v="urn:schemas-microsoft-com:vml" xmlns:wp="http://schemas.openxmlformats.org/drawingml/2006/wordprocessingDrawing" xmlns:w10="urn:schemas-microsoft-com:office:word" xmlns:w="http://schemas.openxmlformats.org/wordprocessingml/2006/main" xmlns:wne="http://schemas.microsoft.com/office/word/2006/wordml">
-  <w:abstractNum w:abstractNumId="0">
+<w:numbering xmlns:wpc="http://schemas.microsoft.com/office/word/2010/wordprocessingCanvas" xmlns:cx="http://schemas.microsoft.com/office/drawing/2014/chartex" xmlns:cx1="http://schemas.microsoft.com/office/drawing/2015/9/8/chartex" xmlns:cx2="http://schemas.microsoft.com/office/drawing/2015/10/21/chartex" xmlns:cx3="http://schemas.microsoft.com/office/drawing/2016/5/9/chartex" xmlns:cx4="http://schemas.microsoft.com/office/drawing/2016/5/10/chartex" xmlns:cx5="http://schemas.microsoft.com/office/drawing/2016/5/11/chartex" xmlns:cx6="http://schemas.microsoft.com/office/drawing/2016/5/12/chartex" xmlns:cx7="http://schemas.microsoft.com/office/drawing/2016/5/13/chartex" xmlns:cx8="http://schemas.microsoft.com/office/drawing/2016/5/14/chartex" xmlns:mc="http://schemas.openxmlformats.org/markup-compatibility/2006" xmlns:aink="http://schemas.microsoft.com/office/drawing/2016/ink" xmlns:am3d="http://schemas.microsoft.com/office/drawing/2017/model3d" xmlns:o="urn:schemas-microsoft-com:office:office" xmlns:r="http://schemas.openxmlformats.org/officeDocument/2006/relationships" xmlns:m="http://schemas.openxmlformats.org/officeDocument/2006/math" xmlns:v="urn:schemas-microsoft-com:vml" xmlns:wp14="http://schemas.microsoft.com/office/word/2010/wordprocessingDrawing" xmlns:wp="http://schemas.openxmlformats.org/drawingml/2006/wordprocessingDrawing" xmlns:w10="urn:schemas-microsoft-com:office:word" xmlns:w="http://schemas.openxmlformats.org/wordprocessingml/2006/main" xmlns:w14="http://schemas.microsoft.com/office/word/2010/wordml" xmlns:w15="http://schemas.microsoft.com/office/word/2012/wordml" xmlns:w16cex="http://schemas.microsoft.com/office/word/2018/wordml/cex" xmlns:w16cid="http://schemas.microsoft.com/office/word/2016/wordml/cid" xmlns:w16="http://schemas.microsoft.com/office/word/2018/wordml" xmlns:w16se="http://schemas.microsoft.com/office/word/2015/wordml/symex" xmlns:wpg="http://schemas.microsoft.com/office/word/2010/wordprocessingGroup" xmlns:wpi="http://schemas.microsoft.com/office/word/2010/wordprocessingInk" xmlns:wne="http://schemas.microsoft.com/office/word/2006/wordml" xmlns:wps="http://schemas.microsoft.com/office/word/2010/wordprocessingShape" mc:Ignorable="w14 w15 w16se w16cid w16 w16cex wp14">
+  <w:abstractNum w:abstractNumId="0" w15:restartNumberingAfterBreak="0">
     <w:nsid w:val="00C66A6E"/>
     <w:multiLevelType w:val="hybridMultilevel"/>
     <w:tmpl w:val="8130950C"/>
@@ -6107,7 +5398,7 @@
       </w:rPr>
     </w:lvl>
   </w:abstractNum>
-  <w:abstractNum w:abstractNumId="1">
+  <w:abstractNum w:abstractNumId="1" w15:restartNumberingAfterBreak="0">
     <w:nsid w:val="00E56FE7"/>
     <w:multiLevelType w:val="hybridMultilevel"/>
     <w:tmpl w:val="9948083E"/>
@@ -6247,7 +5538,7 @@
       </w:rPr>
     </w:lvl>
   </w:abstractNum>
-  <w:abstractNum w:abstractNumId="2">
+  <w:abstractNum w:abstractNumId="2" w15:restartNumberingAfterBreak="0">
     <w:nsid w:val="0AAF0F48"/>
     <w:multiLevelType w:val="hybridMultilevel"/>
     <w:tmpl w:val="E804649E"/>
@@ -6387,7 +5678,7 @@
       </w:rPr>
     </w:lvl>
   </w:abstractNum>
-  <w:abstractNum w:abstractNumId="3">
+  <w:abstractNum w:abstractNumId="3" w15:restartNumberingAfterBreak="0">
     <w:nsid w:val="0C570A8B"/>
     <w:multiLevelType w:val="hybridMultilevel"/>
     <w:tmpl w:val="5E4AA5C4"/>
@@ -6527,7 +5818,7 @@
       </w:rPr>
     </w:lvl>
   </w:abstractNum>
-  <w:abstractNum w:abstractNumId="4">
+  <w:abstractNum w:abstractNumId="4" w15:restartNumberingAfterBreak="0">
     <w:nsid w:val="11CD1CDC"/>
     <w:multiLevelType w:val="hybridMultilevel"/>
     <w:tmpl w:val="B24CBBC6"/>
@@ -6667,7 +5958,7 @@
       </w:rPr>
     </w:lvl>
   </w:abstractNum>
-  <w:abstractNum w:abstractNumId="5">
+  <w:abstractNum w:abstractNumId="5" w15:restartNumberingAfterBreak="0">
     <w:nsid w:val="25D76D84"/>
     <w:multiLevelType w:val="hybridMultilevel"/>
     <w:tmpl w:val="8256BFB6"/>
@@ -6807,7 +6098,7 @@
       </w:rPr>
     </w:lvl>
   </w:abstractNum>
-  <w:abstractNum w:abstractNumId="6">
+  <w:abstractNum w:abstractNumId="6" w15:restartNumberingAfterBreak="0">
     <w:nsid w:val="270F154B"/>
     <w:multiLevelType w:val="hybridMultilevel"/>
     <w:tmpl w:val="0AE67566"/>
@@ -6947,7 +6238,7 @@
       </w:rPr>
     </w:lvl>
   </w:abstractNum>
-  <w:abstractNum w:abstractNumId="7">
+  <w:abstractNum w:abstractNumId="7" w15:restartNumberingAfterBreak="0">
     <w:nsid w:val="2BB171F8"/>
     <w:multiLevelType w:val="hybridMultilevel"/>
     <w:tmpl w:val="EFCE3A24"/>
@@ -7087,7 +6378,7 @@
       </w:rPr>
     </w:lvl>
   </w:abstractNum>
-  <w:abstractNum w:abstractNumId="8">
+  <w:abstractNum w:abstractNumId="8" w15:restartNumberingAfterBreak="0">
     <w:nsid w:val="31327FD1"/>
     <w:multiLevelType w:val="hybridMultilevel"/>
     <w:tmpl w:val="A232DBB8"/>
@@ -7227,7 +6518,7 @@
       </w:rPr>
     </w:lvl>
   </w:abstractNum>
-  <w:abstractNum w:abstractNumId="9">
+  <w:abstractNum w:abstractNumId="9" w15:restartNumberingAfterBreak="0">
     <w:nsid w:val="33D651D9"/>
     <w:multiLevelType w:val="hybridMultilevel"/>
     <w:tmpl w:val="51161A16"/>
@@ -7367,7 +6658,7 @@
       </w:rPr>
     </w:lvl>
   </w:abstractNum>
-  <w:abstractNum w:abstractNumId="10">
+  <w:abstractNum w:abstractNumId="10" w15:restartNumberingAfterBreak="0">
     <w:nsid w:val="363437FF"/>
     <w:multiLevelType w:val="hybridMultilevel"/>
     <w:tmpl w:val="E66694AC"/>
@@ -7507,7 +6798,7 @@
       </w:rPr>
     </w:lvl>
   </w:abstractNum>
-  <w:abstractNum w:abstractNumId="11">
+  <w:abstractNum w:abstractNumId="11" w15:restartNumberingAfterBreak="0">
     <w:nsid w:val="46C24109"/>
     <w:multiLevelType w:val="hybridMultilevel"/>
     <w:tmpl w:val="597A1656"/>
@@ -7647,7 +6938,7 @@
       </w:rPr>
     </w:lvl>
   </w:abstractNum>
-  <w:abstractNum w:abstractNumId="12">
+  <w:abstractNum w:abstractNumId="12" w15:restartNumberingAfterBreak="0">
     <w:nsid w:val="49FE5F61"/>
     <w:multiLevelType w:val="hybridMultilevel"/>
     <w:tmpl w:val="A02C65F8"/>
@@ -7787,7 +7078,7 @@
       </w:rPr>
     </w:lvl>
   </w:abstractNum>
-  <w:abstractNum w:abstractNumId="13">
+  <w:abstractNum w:abstractNumId="13" w15:restartNumberingAfterBreak="0">
     <w:nsid w:val="4BFB3135"/>
     <w:multiLevelType w:val="hybridMultilevel"/>
     <w:tmpl w:val="FA30B6AA"/>
@@ -7927,7 +7218,7 @@
       </w:rPr>
     </w:lvl>
   </w:abstractNum>
-  <w:abstractNum w:abstractNumId="14">
+  <w:abstractNum w:abstractNumId="14" w15:restartNumberingAfterBreak="0">
     <w:nsid w:val="618D17FD"/>
     <w:multiLevelType w:val="hybridMultilevel"/>
     <w:tmpl w:val="E7A41BB8"/>
@@ -8067,7 +7358,7 @@
       </w:rPr>
     </w:lvl>
   </w:abstractNum>
-  <w:abstractNum w:abstractNumId="15">
+  <w:abstractNum w:abstractNumId="15" w15:restartNumberingAfterBreak="0">
     <w:nsid w:val="6DBC03E5"/>
     <w:multiLevelType w:val="hybridMultilevel"/>
     <w:tmpl w:val="2E329378"/>
@@ -8207,7 +7498,7 @@
       </w:rPr>
     </w:lvl>
   </w:abstractNum>
-  <w:abstractNum w:abstractNumId="16">
+  <w:abstractNum w:abstractNumId="16" w15:restartNumberingAfterBreak="0">
     <w:nsid w:val="74E96E60"/>
     <w:multiLevelType w:val="hybridMultilevel"/>
     <w:tmpl w:val="71B22B68"/>
@@ -8347,7 +7638,7 @@
       </w:rPr>
     </w:lvl>
   </w:abstractNum>
-  <w:abstractNum w:abstractNumId="17">
+  <w:abstractNum w:abstractNumId="17" w15:restartNumberingAfterBreak="0">
     <w:nsid w:val="7B247790"/>
     <w:multiLevelType w:val="hybridMultilevel"/>
     <w:tmpl w:val="360A73D0"/>
@@ -8487,7 +7778,7 @@
       </w:rPr>
     </w:lvl>
   </w:abstractNum>
-  <w:abstractNum w:abstractNumId="18">
+  <w:abstractNum w:abstractNumId="18" w15:restartNumberingAfterBreak="0">
     <w:nsid w:val="7D0C7E82"/>
     <w:multiLevelType w:val="hybridMultilevel"/>
     <w:tmpl w:val="38CC7710"/>
@@ -8627,7 +7918,7 @@
       </w:rPr>
     </w:lvl>
   </w:abstractNum>
-  <w:abstractNum w:abstractNumId="19">
+  <w:abstractNum w:abstractNumId="19" w15:restartNumberingAfterBreak="0">
     <w:nsid w:val="7E6F4E34"/>
     <w:multiLevelType w:val="hybridMultilevel"/>
     <w:tmpl w:val="CADCFFA2"/>
@@ -8831,7 +8122,7 @@
 </file>
 
 <file path=word/styles.xml><?xml version="1.0" encoding="utf-8"?>
-<w:styles xmlns:r="http://schemas.openxmlformats.org/officeDocument/2006/relationships" xmlns:w="http://schemas.openxmlformats.org/wordprocessingml/2006/main">
+<w:styles xmlns:mc="http://schemas.openxmlformats.org/markup-compatibility/2006" xmlns:r="http://schemas.openxmlformats.org/officeDocument/2006/relationships" xmlns:w="http://schemas.openxmlformats.org/wordprocessingml/2006/main" xmlns:w14="http://schemas.microsoft.com/office/word/2010/wordml" xmlns:w15="http://schemas.microsoft.com/office/word/2012/wordml" xmlns:w16cex="http://schemas.microsoft.com/office/word/2018/wordml/cex" xmlns:w16cid="http://schemas.microsoft.com/office/word/2016/wordml/cid" xmlns:w16="http://schemas.microsoft.com/office/word/2018/wordml" xmlns:w16se="http://schemas.microsoft.com/office/word/2015/wordml/symex" mc:Ignorable="w14 w15 w16se w16cid w16 w16cex">
   <w:docDefaults>
     <w:rPrDefault>
       <w:rPr>
@@ -8847,149 +8138,388 @@
       </w:pPr>
     </w:pPrDefault>
   </w:docDefaults>
-  <w:latentStyles w:defLockedState="0" w:defUIPriority="99" w:defSemiHidden="1" w:defUnhideWhenUsed="1" w:defQFormat="0" w:count="267">
-    <w:lsdException w:name="Normal" w:semiHidden="0" w:uiPriority="0" w:unhideWhenUsed="0" w:qFormat="1"/>
-    <w:lsdException w:name="heading 1" w:semiHidden="0" w:uiPriority="9" w:unhideWhenUsed="0" w:qFormat="1"/>
-    <w:lsdException w:name="heading 2" w:uiPriority="9" w:qFormat="1"/>
-    <w:lsdException w:name="heading 3" w:uiPriority="9" w:qFormat="1"/>
-    <w:lsdException w:name="heading 4" w:uiPriority="9" w:qFormat="1"/>
-    <w:lsdException w:name="heading 5" w:uiPriority="9" w:qFormat="1"/>
-    <w:lsdException w:name="heading 6" w:uiPriority="9" w:qFormat="1"/>
-    <w:lsdException w:name="heading 7" w:uiPriority="9" w:qFormat="1"/>
-    <w:lsdException w:name="heading 8" w:uiPriority="9" w:qFormat="1"/>
-    <w:lsdException w:name="heading 9" w:uiPriority="9" w:qFormat="1"/>
-    <w:lsdException w:name="toc 1" w:uiPriority="39"/>
-    <w:lsdException w:name="toc 2" w:uiPriority="39"/>
-    <w:lsdException w:name="toc 3" w:uiPriority="39"/>
-    <w:lsdException w:name="toc 4" w:uiPriority="39"/>
-    <w:lsdException w:name="toc 5" w:uiPriority="39"/>
-    <w:lsdException w:name="toc 6" w:uiPriority="39"/>
-    <w:lsdException w:name="toc 7" w:uiPriority="39"/>
-    <w:lsdException w:name="toc 8" w:uiPriority="39"/>
-    <w:lsdException w:name="toc 9" w:uiPriority="39"/>
-    <w:lsdException w:name="caption" w:uiPriority="35" w:qFormat="1"/>
-    <w:lsdException w:name="Title" w:semiHidden="0" w:uiPriority="10" w:unhideWhenUsed="0" w:qFormat="1"/>
-    <w:lsdException w:name="Default Paragraph Font" w:uiPriority="1"/>
-    <w:lsdException w:name="Subtitle" w:semiHidden="0" w:uiPriority="11" w:unhideWhenUsed="0" w:qFormat="1"/>
-    <w:lsdException w:name="Strong" w:semiHidden="0" w:uiPriority="22" w:unhideWhenUsed="0" w:qFormat="1"/>
-    <w:lsdException w:name="Emphasis" w:semiHidden="0" w:uiPriority="20" w:unhideWhenUsed="0" w:qFormat="1"/>
-    <w:lsdException w:name="Table Grid" w:semiHidden="0" w:uiPriority="39" w:unhideWhenUsed="0"/>
-    <w:lsdException w:name="Placeholder Text" w:unhideWhenUsed="0"/>
-    <w:lsdException w:name="No Spacing" w:semiHidden="0" w:uiPriority="1" w:unhideWhenUsed="0" w:qFormat="1"/>
-    <w:lsdException w:name="Light Shading" w:semiHidden="0" w:uiPriority="60" w:unhideWhenUsed="0"/>
-    <w:lsdException w:name="Light List" w:semiHidden="0" w:uiPriority="61" w:unhideWhenUsed="0"/>
-    <w:lsdException w:name="Light Grid" w:semiHidden="0" w:uiPriority="62" w:unhideWhenUsed="0"/>
-    <w:lsdException w:name="Medium Shading 1" w:semiHidden="0" w:uiPriority="63" w:unhideWhenUsed="0"/>
-    <w:lsdException w:name="Medium Shading 2" w:semiHidden="0" w:uiPriority="64" w:unhideWhenUsed="0"/>
-    <w:lsdException w:name="Medium List 1" w:semiHidden="0" w:uiPriority="65" w:unhideWhenUsed="0"/>
-    <w:lsdException w:name="Medium List 2" w:semiHidden="0" w:uiPriority="66" w:unhideWhenUsed="0"/>
-    <w:lsdException w:name="Medium Grid 1" w:semiHidden="0" w:uiPriority="67" w:unhideWhenUsed="0"/>
-    <w:lsdException w:name="Medium Grid 2" w:semiHidden="0" w:uiPriority="68" w:unhideWhenUsed="0"/>
-    <w:lsdException w:name="Medium Grid 3" w:semiHidden="0" w:uiPriority="69" w:unhideWhenUsed="0"/>
-    <w:lsdException w:name="Dark List" w:semiHidden="0" w:uiPriority="70" w:unhideWhenUsed="0"/>
-    <w:lsdException w:name="Colorful Shading" w:semiHidden="0" w:uiPriority="71" w:unhideWhenUsed="0"/>
-    <w:lsdException w:name="Colorful List" w:semiHidden="0" w:uiPriority="72" w:unhideWhenUsed="0"/>
-    <w:lsdException w:name="Colorful Grid" w:semiHidden="0" w:uiPriority="73" w:unhideWhenUsed="0"/>
-    <w:lsdException w:name="Light Shading Accent 1" w:semiHidden="0" w:uiPriority="60" w:unhideWhenUsed="0"/>
-    <w:lsdException w:name="Light List Accent 1" w:semiHidden="0" w:uiPriority="61" w:unhideWhenUsed="0"/>
-    <w:lsdException w:name="Light Grid Accent 1" w:semiHidden="0" w:uiPriority="62" w:unhideWhenUsed="0"/>
-    <w:lsdException w:name="Medium Shading 1 Accent 1" w:semiHidden="0" w:uiPriority="63" w:unhideWhenUsed="0"/>
-    <w:lsdException w:name="Medium Shading 2 Accent 1" w:semiHidden="0" w:uiPriority="64" w:unhideWhenUsed="0"/>
-    <w:lsdException w:name="Medium List 1 Accent 1" w:semiHidden="0" w:uiPriority="65" w:unhideWhenUsed="0"/>
-    <w:lsdException w:name="Revision" w:unhideWhenUsed="0"/>
-    <w:lsdException w:name="List Paragraph" w:semiHidden="0" w:uiPriority="34" w:unhideWhenUsed="0" w:qFormat="1"/>
-    <w:lsdException w:name="Quote" w:semiHidden="0" w:uiPriority="29" w:unhideWhenUsed="0" w:qFormat="1"/>
-    <w:lsdException w:name="Intense Quote" w:semiHidden="0" w:uiPriority="30" w:unhideWhenUsed="0" w:qFormat="1"/>
-    <w:lsdException w:name="Medium List 2 Accent 1" w:semiHidden="0" w:uiPriority="66" w:unhideWhenUsed="0"/>
-    <w:lsdException w:name="Medium Grid 1 Accent 1" w:semiHidden="0" w:uiPriority="67" w:unhideWhenUsed="0"/>
-    <w:lsdException w:name="Medium Grid 2 Accent 1" w:semiHidden="0" w:uiPriority="68" w:unhideWhenUsed="0"/>
-    <w:lsdException w:name="Medium Grid 3 Accent 1" w:semiHidden="0" w:uiPriority="69" w:unhideWhenUsed="0"/>
-    <w:lsdException w:name="Dark List Accent 1" w:semiHidden="0" w:uiPriority="70" w:unhideWhenUsed="0"/>
-    <w:lsdException w:name="Colorful Shading Accent 1" w:semiHidden="0" w:uiPriority="71" w:unhideWhenUsed="0"/>
-    <w:lsdException w:name="Colorful List Accent 1" w:semiHidden="0" w:uiPriority="72" w:unhideWhenUsed="0"/>
-    <w:lsdException w:name="Colorful Grid Accent 1" w:semiHidden="0" w:uiPriority="73" w:unhideWhenUsed="0"/>
-    <w:lsdException w:name="Light Shading Accent 2" w:semiHidden="0" w:uiPriority="60" w:unhideWhenUsed="0"/>
-    <w:lsdException w:name="Light List Accent 2" w:semiHidden="0" w:uiPriority="61" w:unhideWhenUsed="0"/>
-    <w:lsdException w:name="Light Grid Accent 2" w:semiHidden="0" w:uiPriority="62" w:unhideWhenUsed="0"/>
-    <w:lsdException w:name="Medium Shading 1 Accent 2" w:semiHidden="0" w:uiPriority="63" w:unhideWhenUsed="0"/>
-    <w:lsdException w:name="Medium Shading 2 Accent 2" w:semiHidden="0" w:uiPriority="64" w:unhideWhenUsed="0"/>
-    <w:lsdException w:name="Medium List 1 Accent 2" w:semiHidden="0" w:uiPriority="65" w:unhideWhenUsed="0"/>
-    <w:lsdException w:name="Medium List 2 Accent 2" w:semiHidden="0" w:uiPriority="66" w:unhideWhenUsed="0"/>
-    <w:lsdException w:name="Medium Grid 1 Accent 2" w:semiHidden="0" w:uiPriority="67" w:unhideWhenUsed="0"/>
-    <w:lsdException w:name="Medium Grid 2 Accent 2" w:semiHidden="0" w:uiPriority="68" w:unhideWhenUsed="0"/>
-    <w:lsdException w:name="Medium Grid 3 Accent 2" w:semiHidden="0" w:uiPriority="69" w:unhideWhenUsed="0"/>
-    <w:lsdException w:name="Dark List Accent 2" w:semiHidden="0" w:uiPriority="70" w:unhideWhenUsed="0"/>
-    <w:lsdException w:name="Colorful Shading Accent 2" w:semiHidden="0" w:uiPriority="71" w:unhideWhenUsed="0"/>
-    <w:lsdException w:name="Colorful List Accent 2" w:semiHidden="0" w:uiPriority="72" w:unhideWhenUsed="0"/>
-    <w:lsdException w:name="Colorful Grid Accent 2" w:semiHidden="0" w:uiPriority="73" w:unhideWhenUsed="0"/>
-    <w:lsdException w:name="Light Shading Accent 3" w:semiHidden="0" w:uiPriority="60" w:unhideWhenUsed="0"/>
-    <w:lsdException w:name="Light List Accent 3" w:semiHidden="0" w:uiPriority="61" w:unhideWhenUsed="0"/>
-    <w:lsdException w:name="Light Grid Accent 3" w:semiHidden="0" w:uiPriority="62" w:unhideWhenUsed="0"/>
-    <w:lsdException w:name="Medium Shading 1 Accent 3" w:semiHidden="0" w:uiPriority="63" w:unhideWhenUsed="0"/>
-    <w:lsdException w:name="Medium Shading 2 Accent 3" w:semiHidden="0" w:uiPriority="64" w:unhideWhenUsed="0"/>
-    <w:lsdException w:name="Medium List 1 Accent 3" w:semiHidden="0" w:uiPriority="65" w:unhideWhenUsed="0"/>
-    <w:lsdException w:name="Medium List 2 Accent 3" w:semiHidden="0" w:uiPriority="66" w:unhideWhenUsed="0"/>
-    <w:lsdException w:name="Medium Grid 1 Accent 3" w:semiHidden="0" w:uiPriority="67" w:unhideWhenUsed="0"/>
-    <w:lsdException w:name="Medium Grid 2 Accent 3" w:semiHidden="0" w:uiPriority="68" w:unhideWhenUsed="0"/>
-    <w:lsdException w:name="Medium Grid 3 Accent 3" w:semiHidden="0" w:uiPriority="69" w:unhideWhenUsed="0"/>
-    <w:lsdException w:name="Dark List Accent 3" w:semiHidden="0" w:uiPriority="70" w:unhideWhenUsed="0"/>
-    <w:lsdException w:name="Colorful Shading Accent 3" w:semiHidden="0" w:uiPriority="71" w:unhideWhenUsed="0"/>
-    <w:lsdException w:name="Colorful List Accent 3" w:semiHidden="0" w:uiPriority="72" w:unhideWhenUsed="0"/>
-    <w:lsdException w:name="Colorful Grid Accent 3" w:semiHidden="0" w:uiPriority="73" w:unhideWhenUsed="0"/>
-    <w:lsdException w:name="Light Shading Accent 4" w:semiHidden="0" w:uiPriority="60" w:unhideWhenUsed="0"/>
-    <w:lsdException w:name="Light List Accent 4" w:semiHidden="0" w:uiPriority="61" w:unhideWhenUsed="0"/>
-    <w:lsdException w:name="Light Grid Accent 4" w:semiHidden="0" w:uiPriority="62" w:unhideWhenUsed="0"/>
-    <w:lsdException w:name="Medium Shading 1 Accent 4" w:semiHidden="0" w:uiPriority="63" w:unhideWhenUsed="0"/>
-    <w:lsdException w:name="Medium Shading 2 Accent 4" w:semiHidden="0" w:uiPriority="64" w:unhideWhenUsed="0"/>
-    <w:lsdException w:name="Medium List 1 Accent 4" w:semiHidden="0" w:uiPriority="65" w:unhideWhenUsed="0"/>
-    <w:lsdException w:name="Medium List 2 Accent 4" w:semiHidden="0" w:uiPriority="66" w:unhideWhenUsed="0"/>
-    <w:lsdException w:name="Medium Grid 1 Accent 4" w:semiHidden="0" w:uiPriority="67" w:unhideWhenUsed="0"/>
-    <w:lsdException w:name="Medium Grid 2 Accent 4" w:semiHidden="0" w:uiPriority="68" w:unhideWhenUsed="0"/>
-    <w:lsdException w:name="Medium Grid 3 Accent 4" w:semiHidden="0" w:uiPriority="69" w:unhideWhenUsed="0"/>
-    <w:lsdException w:name="Dark List Accent 4" w:semiHidden="0" w:uiPriority="70" w:unhideWhenUsed="0"/>
-    <w:lsdException w:name="Colorful Shading Accent 4" w:semiHidden="0" w:uiPriority="71" w:unhideWhenUsed="0"/>
-    <w:lsdException w:name="Colorful List Accent 4" w:semiHidden="0" w:uiPriority="72" w:unhideWhenUsed="0"/>
-    <w:lsdException w:name="Colorful Grid Accent 4" w:semiHidden="0" w:uiPriority="73" w:unhideWhenUsed="0"/>
-    <w:lsdException w:name="Light Shading Accent 5" w:semiHidden="0" w:uiPriority="60" w:unhideWhenUsed="0"/>
-    <w:lsdException w:name="Light List Accent 5" w:semiHidden="0" w:uiPriority="61" w:unhideWhenUsed="0"/>
-    <w:lsdException w:name="Light Grid Accent 5" w:semiHidden="0" w:uiPriority="62" w:unhideWhenUsed="0"/>
-    <w:lsdException w:name="Medium Shading 1 Accent 5" w:semiHidden="0" w:uiPriority="63" w:unhideWhenUsed="0"/>
-    <w:lsdException w:name="Medium Shading 2 Accent 5" w:semiHidden="0" w:uiPriority="64" w:unhideWhenUsed="0"/>
-    <w:lsdException w:name="Medium List 1 Accent 5" w:semiHidden="0" w:uiPriority="65" w:unhideWhenUsed="0"/>
-    <w:lsdException w:name="Medium List 2 Accent 5" w:semiHidden="0" w:uiPriority="66" w:unhideWhenUsed="0"/>
-    <w:lsdException w:name="Medium Grid 1 Accent 5" w:semiHidden="0" w:uiPriority="67" w:unhideWhenUsed="0"/>
-    <w:lsdException w:name="Medium Grid 2 Accent 5" w:semiHidden="0" w:uiPriority="68" w:unhideWhenUsed="0"/>
-    <w:lsdException w:name="Medium Grid 3 Accent 5" w:semiHidden="0" w:uiPriority="69" w:unhideWhenUsed="0"/>
-    <w:lsdException w:name="Dark List Accent 5" w:semiHidden="0" w:uiPriority="70" w:unhideWhenUsed="0"/>
-    <w:lsdException w:name="Colorful Shading Accent 5" w:semiHidden="0" w:uiPriority="71" w:unhideWhenUsed="0"/>
-    <w:lsdException w:name="Colorful List Accent 5" w:semiHidden="0" w:uiPriority="72" w:unhideWhenUsed="0"/>
-    <w:lsdException w:name="Colorful Grid Accent 5" w:semiHidden="0" w:uiPriority="73" w:unhideWhenUsed="0"/>
-    <w:lsdException w:name="Light Shading Accent 6" w:semiHidden="0" w:uiPriority="60" w:unhideWhenUsed="0"/>
-    <w:lsdException w:name="Light List Accent 6" w:semiHidden="0" w:uiPriority="61" w:unhideWhenUsed="0"/>
-    <w:lsdException w:name="Light Grid Accent 6" w:semiHidden="0" w:uiPriority="62" w:unhideWhenUsed="0"/>
-    <w:lsdException w:name="Medium Shading 1 Accent 6" w:semiHidden="0" w:uiPriority="63" w:unhideWhenUsed="0"/>
-    <w:lsdException w:name="Medium Shading 2 Accent 6" w:semiHidden="0" w:uiPriority="64" w:unhideWhenUsed="0"/>
-    <w:lsdException w:name="Medium List 1 Accent 6" w:semiHidden="0" w:uiPriority="65" w:unhideWhenUsed="0"/>
-    <w:lsdException w:name="Medium List 2 Accent 6" w:semiHidden="0" w:uiPriority="66" w:unhideWhenUsed="0"/>
-    <w:lsdException w:name="Medium Grid 1 Accent 6" w:semiHidden="0" w:uiPriority="67" w:unhideWhenUsed="0"/>
-    <w:lsdException w:name="Medium Grid 2 Accent 6" w:semiHidden="0" w:uiPriority="68" w:unhideWhenUsed="0"/>
-    <w:lsdException w:name="Medium Grid 3 Accent 6" w:semiHidden="0" w:uiPriority="69" w:unhideWhenUsed="0"/>
-    <w:lsdException w:name="Dark List Accent 6" w:semiHidden="0" w:uiPriority="70" w:unhideWhenUsed="0"/>
-    <w:lsdException w:name="Colorful Shading Accent 6" w:semiHidden="0" w:uiPriority="71" w:unhideWhenUsed="0"/>
-    <w:lsdException w:name="Colorful List Accent 6" w:semiHidden="0" w:uiPriority="72" w:unhideWhenUsed="0"/>
-    <w:lsdException w:name="Colorful Grid Accent 6" w:semiHidden="0" w:uiPriority="73" w:unhideWhenUsed="0"/>
-    <w:lsdException w:name="Subtle Emphasis" w:semiHidden="0" w:uiPriority="19" w:unhideWhenUsed="0" w:qFormat="1"/>
-    <w:lsdException w:name="Intense Emphasis" w:semiHidden="0" w:uiPriority="21" w:unhideWhenUsed="0" w:qFormat="1"/>
-    <w:lsdException w:name="Subtle Reference" w:semiHidden="0" w:uiPriority="31" w:unhideWhenUsed="0" w:qFormat="1"/>
-    <w:lsdException w:name="Intense Reference" w:semiHidden="0" w:uiPriority="32" w:unhideWhenUsed="0" w:qFormat="1"/>
-    <w:lsdException w:name="Book Title" w:semiHidden="0" w:uiPriority="33" w:unhideWhenUsed="0" w:qFormat="1"/>
-    <w:lsdException w:name="Bibliography" w:uiPriority="37"/>
-    <w:lsdException w:name="TOC Heading" w:uiPriority="39" w:qFormat="1"/>
+  <w:latentStyles w:defLockedState="0" w:defUIPriority="99" w:defSemiHidden="0" w:defUnhideWhenUsed="0" w:defQFormat="0" w:count="376">
+    <w:lsdException w:name="Normal" w:uiPriority="0" w:qFormat="1"/>
+    <w:lsdException w:name="heading 1" w:uiPriority="9" w:qFormat="1"/>
+    <w:lsdException w:name="heading 2" w:semiHidden="1" w:uiPriority="9" w:unhideWhenUsed="1" w:qFormat="1"/>
+    <w:lsdException w:name="heading 3" w:semiHidden="1" w:uiPriority="9" w:unhideWhenUsed="1" w:qFormat="1"/>
+    <w:lsdException w:name="heading 4" w:semiHidden="1" w:uiPriority="9" w:unhideWhenUsed="1" w:qFormat="1"/>
+    <w:lsdException w:name="heading 5" w:semiHidden="1" w:uiPriority="9" w:unhideWhenUsed="1" w:qFormat="1"/>
+    <w:lsdException w:name="heading 6" w:semiHidden="1" w:uiPriority="9" w:unhideWhenUsed="1" w:qFormat="1"/>
+    <w:lsdException w:name="heading 7" w:semiHidden="1" w:uiPriority="9" w:unhideWhenUsed="1" w:qFormat="1"/>
+    <w:lsdException w:name="heading 8" w:semiHidden="1" w:uiPriority="9" w:unhideWhenUsed="1" w:qFormat="1"/>
+    <w:lsdException w:name="heading 9" w:semiHidden="1" w:uiPriority="9" w:unhideWhenUsed="1" w:qFormat="1"/>
+    <w:lsdException w:name="index 1" w:semiHidden="1" w:unhideWhenUsed="1"/>
+    <w:lsdException w:name="index 2" w:semiHidden="1" w:unhideWhenUsed="1"/>
+    <w:lsdException w:name="index 3" w:semiHidden="1" w:unhideWhenUsed="1"/>
+    <w:lsdException w:name="index 4" w:semiHidden="1" w:unhideWhenUsed="1"/>
+    <w:lsdException w:name="index 5" w:semiHidden="1" w:unhideWhenUsed="1"/>
+    <w:lsdException w:name="index 6" w:semiHidden="1" w:unhideWhenUsed="1"/>
+    <w:lsdException w:name="index 7" w:semiHidden="1" w:unhideWhenUsed="1"/>
+    <w:lsdException w:name="index 8" w:semiHidden="1" w:unhideWhenUsed="1"/>
+    <w:lsdException w:name="index 9" w:semiHidden="1" w:unhideWhenUsed="1"/>
+    <w:lsdException w:name="toc 1" w:semiHidden="1" w:uiPriority="39" w:unhideWhenUsed="1"/>
+    <w:lsdException w:name="toc 2" w:semiHidden="1" w:uiPriority="39" w:unhideWhenUsed="1"/>
+    <w:lsdException w:name="toc 3" w:semiHidden="1" w:uiPriority="39" w:unhideWhenUsed="1"/>
+    <w:lsdException w:name="toc 4" w:semiHidden="1" w:uiPriority="39" w:unhideWhenUsed="1"/>
+    <w:lsdException w:name="toc 5" w:semiHidden="1" w:uiPriority="39" w:unhideWhenUsed="1"/>
+    <w:lsdException w:name="toc 6" w:semiHidden="1" w:uiPriority="39" w:unhideWhenUsed="1"/>
+    <w:lsdException w:name="toc 7" w:semiHidden="1" w:uiPriority="39" w:unhideWhenUsed="1"/>
+    <w:lsdException w:name="toc 8" w:semiHidden="1" w:uiPriority="39" w:unhideWhenUsed="1"/>
+    <w:lsdException w:name="toc 9" w:semiHidden="1" w:uiPriority="39" w:unhideWhenUsed="1"/>
+    <w:lsdException w:name="Normal Indent" w:semiHidden="1" w:unhideWhenUsed="1"/>
+    <w:lsdException w:name="footnote text" w:semiHidden="1" w:unhideWhenUsed="1"/>
+    <w:lsdException w:name="annotation text" w:semiHidden="1" w:unhideWhenUsed="1"/>
+    <w:lsdException w:name="header" w:semiHidden="1" w:unhideWhenUsed="1"/>
+    <w:lsdException w:name="footer" w:semiHidden="1" w:unhideWhenUsed="1"/>
+    <w:lsdException w:name="index heading" w:semiHidden="1" w:unhideWhenUsed="1"/>
+    <w:lsdException w:name="caption" w:semiHidden="1" w:uiPriority="35" w:unhideWhenUsed="1" w:qFormat="1"/>
+    <w:lsdException w:name="table of figures" w:semiHidden="1" w:unhideWhenUsed="1"/>
+    <w:lsdException w:name="envelope address" w:semiHidden="1" w:unhideWhenUsed="1"/>
+    <w:lsdException w:name="envelope return" w:semiHidden="1" w:unhideWhenUsed="1"/>
+    <w:lsdException w:name="footnote reference" w:semiHidden="1" w:unhideWhenUsed="1"/>
+    <w:lsdException w:name="annotation reference" w:semiHidden="1" w:unhideWhenUsed="1"/>
+    <w:lsdException w:name="line number" w:semiHidden="1" w:unhideWhenUsed="1"/>
+    <w:lsdException w:name="page number" w:semiHidden="1" w:unhideWhenUsed="1"/>
+    <w:lsdException w:name="endnote reference" w:semiHidden="1" w:unhideWhenUsed="1"/>
+    <w:lsdException w:name="endnote text" w:semiHidden="1" w:unhideWhenUsed="1"/>
+    <w:lsdException w:name="table of authorities" w:semiHidden="1" w:unhideWhenUsed="1"/>
+    <w:lsdException w:name="macro" w:semiHidden="1" w:unhideWhenUsed="1"/>
+    <w:lsdException w:name="toa heading" w:semiHidden="1" w:unhideWhenUsed="1"/>
+    <w:lsdException w:name="List" w:semiHidden="1" w:unhideWhenUsed="1"/>
+    <w:lsdException w:name="List Bullet" w:semiHidden="1" w:unhideWhenUsed="1"/>
+    <w:lsdException w:name="List Number" w:semiHidden="1" w:unhideWhenUsed="1"/>
+    <w:lsdException w:name="List 2" w:semiHidden="1" w:unhideWhenUsed="1"/>
+    <w:lsdException w:name="List 3" w:semiHidden="1" w:unhideWhenUsed="1"/>
+    <w:lsdException w:name="List 4" w:semiHidden="1" w:unhideWhenUsed="1"/>
+    <w:lsdException w:name="List 5" w:semiHidden="1" w:unhideWhenUsed="1"/>
+    <w:lsdException w:name="List Bullet 2" w:semiHidden="1" w:unhideWhenUsed="1"/>
+    <w:lsdException w:name="List Bullet 3" w:semiHidden="1" w:unhideWhenUsed="1"/>
+    <w:lsdException w:name="List Bullet 4" w:semiHidden="1" w:unhideWhenUsed="1"/>
+    <w:lsdException w:name="List Bullet 5" w:semiHidden="1" w:unhideWhenUsed="1"/>
+    <w:lsdException w:name="List Number 2" w:semiHidden="1" w:unhideWhenUsed="1"/>
+    <w:lsdException w:name="List Number 3" w:semiHidden="1" w:unhideWhenUsed="1"/>
+    <w:lsdException w:name="List Number 4" w:semiHidden="1" w:unhideWhenUsed="1"/>
+    <w:lsdException w:name="List Number 5" w:semiHidden="1" w:unhideWhenUsed="1"/>
+    <w:lsdException w:name="Title" w:uiPriority="10" w:qFormat="1"/>
+    <w:lsdException w:name="Closing" w:semiHidden="1" w:unhideWhenUsed="1"/>
+    <w:lsdException w:name="Signature" w:semiHidden="1" w:unhideWhenUsed="1"/>
+    <w:lsdException w:name="Default Paragraph Font" w:semiHidden="1" w:uiPriority="1" w:unhideWhenUsed="1"/>
+    <w:lsdException w:name="Body Text" w:semiHidden="1" w:unhideWhenUsed="1"/>
+    <w:lsdException w:name="Body Text Indent" w:semiHidden="1" w:unhideWhenUsed="1"/>
+    <w:lsdException w:name="List Continue" w:semiHidden="1" w:unhideWhenUsed="1"/>
+    <w:lsdException w:name="List Continue 2" w:semiHidden="1" w:unhideWhenUsed="1"/>
+    <w:lsdException w:name="List Continue 3" w:semiHidden="1" w:unhideWhenUsed="1"/>
+    <w:lsdException w:name="List Continue 4" w:semiHidden="1" w:unhideWhenUsed="1"/>
+    <w:lsdException w:name="List Continue 5" w:semiHidden="1" w:unhideWhenUsed="1"/>
+    <w:lsdException w:name="Message Header" w:semiHidden="1" w:unhideWhenUsed="1"/>
+    <w:lsdException w:name="Subtitle" w:uiPriority="11" w:qFormat="1"/>
+    <w:lsdException w:name="Salutation" w:semiHidden="1" w:unhideWhenUsed="1"/>
+    <w:lsdException w:name="Date" w:semiHidden="1" w:unhideWhenUsed="1"/>
+    <w:lsdException w:name="Body Text First Indent" w:semiHidden="1" w:unhideWhenUsed="1"/>
+    <w:lsdException w:name="Body Text First Indent 2" w:semiHidden="1" w:unhideWhenUsed="1"/>
+    <w:lsdException w:name="Note Heading" w:semiHidden="1" w:unhideWhenUsed="1"/>
+    <w:lsdException w:name="Body Text 2" w:semiHidden="1" w:unhideWhenUsed="1"/>
+    <w:lsdException w:name="Body Text 3" w:semiHidden="1" w:unhideWhenUsed="1"/>
+    <w:lsdException w:name="Body Text Indent 2" w:semiHidden="1" w:unhideWhenUsed="1"/>
+    <w:lsdException w:name="Body Text Indent 3" w:semiHidden="1" w:unhideWhenUsed="1"/>
+    <w:lsdException w:name="Block Text" w:semiHidden="1" w:unhideWhenUsed="1"/>
+    <w:lsdException w:name="Hyperlink" w:semiHidden="1" w:unhideWhenUsed="1"/>
+    <w:lsdException w:name="FollowedHyperlink" w:semiHidden="1" w:unhideWhenUsed="1"/>
+    <w:lsdException w:name="Strong" w:uiPriority="22" w:qFormat="1"/>
+    <w:lsdException w:name="Emphasis" w:uiPriority="20" w:qFormat="1"/>
+    <w:lsdException w:name="Document Map" w:semiHidden="1" w:unhideWhenUsed="1"/>
+    <w:lsdException w:name="Plain Text" w:semiHidden="1" w:unhideWhenUsed="1"/>
+    <w:lsdException w:name="E-mail Signature" w:semiHidden="1" w:unhideWhenUsed="1"/>
+    <w:lsdException w:name="HTML Top of Form" w:semiHidden="1" w:unhideWhenUsed="1"/>
+    <w:lsdException w:name="HTML Bottom of Form" w:semiHidden="1" w:unhideWhenUsed="1"/>
+    <w:lsdException w:name="Normal (Web)" w:semiHidden="1" w:unhideWhenUsed="1"/>
+    <w:lsdException w:name="HTML Acronym" w:semiHidden="1" w:unhideWhenUsed="1"/>
+    <w:lsdException w:name="HTML Address" w:semiHidden="1" w:unhideWhenUsed="1"/>
+    <w:lsdException w:name="HTML Cite" w:semiHidden="1" w:unhideWhenUsed="1"/>
+    <w:lsdException w:name="HTML Code" w:semiHidden="1" w:unhideWhenUsed="1"/>
+    <w:lsdException w:name="HTML Definition" w:semiHidden="1" w:unhideWhenUsed="1"/>
+    <w:lsdException w:name="HTML Keyboard" w:semiHidden="1" w:unhideWhenUsed="1"/>
+    <w:lsdException w:name="HTML Preformatted" w:semiHidden="1" w:unhideWhenUsed="1"/>
+    <w:lsdException w:name="HTML Sample" w:semiHidden="1" w:unhideWhenUsed="1"/>
+    <w:lsdException w:name="HTML Typewriter" w:semiHidden="1" w:unhideWhenUsed="1"/>
+    <w:lsdException w:name="HTML Variable" w:semiHidden="1" w:unhideWhenUsed="1"/>
+    <w:lsdException w:name="Normal Table" w:semiHidden="1" w:unhideWhenUsed="1"/>
+    <w:lsdException w:name="annotation subject" w:semiHidden="1" w:unhideWhenUsed="1"/>
+    <w:lsdException w:name="No List" w:semiHidden="1" w:unhideWhenUsed="1"/>
+    <w:lsdException w:name="Outline List 1" w:semiHidden="1" w:unhideWhenUsed="1"/>
+    <w:lsdException w:name="Outline List 2" w:semiHidden="1" w:unhideWhenUsed="1"/>
+    <w:lsdException w:name="Outline List 3" w:semiHidden="1" w:unhideWhenUsed="1"/>
+    <w:lsdException w:name="Table Simple 1" w:semiHidden="1" w:unhideWhenUsed="1"/>
+    <w:lsdException w:name="Table Simple 2" w:semiHidden="1" w:unhideWhenUsed="1"/>
+    <w:lsdException w:name="Table Simple 3" w:semiHidden="1" w:unhideWhenUsed="1"/>
+    <w:lsdException w:name="Table Classic 1" w:semiHidden="1" w:unhideWhenUsed="1"/>
+    <w:lsdException w:name="Table Classic 2" w:semiHidden="1" w:unhideWhenUsed="1"/>
+    <w:lsdException w:name="Table Classic 3" w:semiHidden="1" w:unhideWhenUsed="1"/>
+    <w:lsdException w:name="Table Classic 4" w:semiHidden="1" w:unhideWhenUsed="1"/>
+    <w:lsdException w:name="Table Colorful 1" w:semiHidden="1" w:unhideWhenUsed="1"/>
+    <w:lsdException w:name="Table Colorful 2" w:semiHidden="1" w:unhideWhenUsed="1"/>
+    <w:lsdException w:name="Table Colorful 3" w:semiHidden="1" w:unhideWhenUsed="1"/>
+    <w:lsdException w:name="Table Columns 1" w:semiHidden="1" w:unhideWhenUsed="1"/>
+    <w:lsdException w:name="Table Columns 2" w:semiHidden="1" w:unhideWhenUsed="1"/>
+    <w:lsdException w:name="Table Columns 3" w:semiHidden="1" w:unhideWhenUsed="1"/>
+    <w:lsdException w:name="Table Columns 4" w:semiHidden="1" w:unhideWhenUsed="1"/>
+    <w:lsdException w:name="Table Columns 5" w:semiHidden="1" w:unhideWhenUsed="1"/>
+    <w:lsdException w:name="Table Grid 1" w:semiHidden="1" w:unhideWhenUsed="1"/>
+    <w:lsdException w:name="Table Grid 2" w:semiHidden="1" w:unhideWhenUsed="1"/>
+    <w:lsdException w:name="Table Grid 3" w:semiHidden="1" w:unhideWhenUsed="1"/>
+    <w:lsdException w:name="Table Grid 4" w:semiHidden="1" w:unhideWhenUsed="1"/>
+    <w:lsdException w:name="Table Grid 5" w:semiHidden="1" w:unhideWhenUsed="1"/>
+    <w:lsdException w:name="Table Grid 6" w:semiHidden="1" w:unhideWhenUsed="1"/>
+    <w:lsdException w:name="Table Grid 7" w:semiHidden="1" w:unhideWhenUsed="1"/>
+    <w:lsdException w:name="Table Grid 8" w:semiHidden="1" w:unhideWhenUsed="1"/>
+    <w:lsdException w:name="Table List 1" w:semiHidden="1" w:unhideWhenUsed="1"/>
+    <w:lsdException w:name="Table List 2" w:semiHidden="1" w:unhideWhenUsed="1"/>
+    <w:lsdException w:name="Table List 3" w:semiHidden="1" w:unhideWhenUsed="1"/>
+    <w:lsdException w:name="Table List 4" w:semiHidden="1" w:unhideWhenUsed="1"/>
+    <w:lsdException w:name="Table List 5" w:semiHidden="1" w:unhideWhenUsed="1"/>
+    <w:lsdException w:name="Table List 6" w:semiHidden="1" w:unhideWhenUsed="1"/>
+    <w:lsdException w:name="Table List 7" w:semiHidden="1" w:unhideWhenUsed="1"/>
+    <w:lsdException w:name="Table List 8" w:semiHidden="1" w:unhideWhenUsed="1"/>
+    <w:lsdException w:name="Table 3D effects 1" w:semiHidden="1" w:unhideWhenUsed="1"/>
+    <w:lsdException w:name="Table 3D effects 2" w:semiHidden="1" w:unhideWhenUsed="1"/>
+    <w:lsdException w:name="Table 3D effects 3" w:semiHidden="1" w:unhideWhenUsed="1"/>
+    <w:lsdException w:name="Table Contemporary" w:semiHidden="1" w:unhideWhenUsed="1"/>
+    <w:lsdException w:name="Table Elegant" w:semiHidden="1" w:unhideWhenUsed="1"/>
+    <w:lsdException w:name="Table Professional" w:semiHidden="1" w:unhideWhenUsed="1"/>
+    <w:lsdException w:name="Table Subtle 1" w:semiHidden="1" w:unhideWhenUsed="1"/>
+    <w:lsdException w:name="Table Subtle 2" w:semiHidden="1" w:unhideWhenUsed="1"/>
+    <w:lsdException w:name="Table Web 1" w:semiHidden="1" w:unhideWhenUsed="1"/>
+    <w:lsdException w:name="Table Web 2" w:semiHidden="1" w:unhideWhenUsed="1"/>
+    <w:lsdException w:name="Table Web 3" w:semiHidden="1" w:unhideWhenUsed="1"/>
+    <w:lsdException w:name="Balloon Text" w:semiHidden="1" w:unhideWhenUsed="1"/>
+    <w:lsdException w:name="Table Grid" w:uiPriority="39"/>
+    <w:lsdException w:name="Table Theme" w:semiHidden="1" w:unhideWhenUsed="1"/>
+    <w:lsdException w:name="Placeholder Text" w:semiHidden="1"/>
+    <w:lsdException w:name="No Spacing" w:uiPriority="1" w:qFormat="1"/>
+    <w:lsdException w:name="Light Shading" w:uiPriority="60"/>
+    <w:lsdException w:name="Light List" w:uiPriority="61"/>
+    <w:lsdException w:name="Light Grid" w:uiPriority="62"/>
+    <w:lsdException w:name="Medium Shading 1" w:uiPriority="63"/>
+    <w:lsdException w:name="Medium Shading 2" w:uiPriority="64"/>
+    <w:lsdException w:name="Medium List 1" w:uiPriority="65"/>
+    <w:lsdException w:name="Medium List 2" w:uiPriority="66"/>
+    <w:lsdException w:name="Medium Grid 1" w:uiPriority="67"/>
+    <w:lsdException w:name="Medium Grid 2" w:uiPriority="68"/>
+    <w:lsdException w:name="Medium Grid 3" w:uiPriority="69"/>
+    <w:lsdException w:name="Dark List" w:uiPriority="70"/>
+    <w:lsdException w:name="Colorful Shading" w:uiPriority="71"/>
+    <w:lsdException w:name="Colorful List" w:uiPriority="72"/>
+    <w:lsdException w:name="Colorful Grid" w:uiPriority="73"/>
+    <w:lsdException w:name="Light Shading Accent 1" w:uiPriority="60"/>
+    <w:lsdException w:name="Light List Accent 1" w:uiPriority="61"/>
+    <w:lsdException w:name="Light Grid Accent 1" w:uiPriority="62"/>
+    <w:lsdException w:name="Medium Shading 1 Accent 1" w:uiPriority="63"/>
+    <w:lsdException w:name="Medium Shading 2 Accent 1" w:uiPriority="64"/>
+    <w:lsdException w:name="Medium List 1 Accent 1" w:uiPriority="65"/>
+    <w:lsdException w:name="Revision" w:semiHidden="1"/>
+    <w:lsdException w:name="List Paragraph" w:uiPriority="34" w:qFormat="1"/>
+    <w:lsdException w:name="Quote" w:uiPriority="29" w:qFormat="1"/>
+    <w:lsdException w:name="Intense Quote" w:uiPriority="30" w:qFormat="1"/>
+    <w:lsdException w:name="Medium List 2 Accent 1" w:uiPriority="66"/>
+    <w:lsdException w:name="Medium Grid 1 Accent 1" w:uiPriority="67"/>
+    <w:lsdException w:name="Medium Grid 2 Accent 1" w:uiPriority="68"/>
+    <w:lsdException w:name="Medium Grid 3 Accent 1" w:uiPriority="69"/>
+    <w:lsdException w:name="Dark List Accent 1" w:uiPriority="70"/>
+    <w:lsdException w:name="Colorful Shading Accent 1" w:uiPriority="71"/>
+    <w:lsdException w:name="Colorful List Accent 1" w:uiPriority="72"/>
+    <w:lsdException w:name="Colorful Grid Accent 1" w:uiPriority="73"/>
+    <w:lsdException w:name="Light Shading Accent 2" w:uiPriority="60"/>
+    <w:lsdException w:name="Light List Accent 2" w:uiPriority="61"/>
+    <w:lsdException w:name="Light Grid Accent 2" w:uiPriority="62"/>
+    <w:lsdException w:name="Medium Shading 1 Accent 2" w:uiPriority="63"/>
+    <w:lsdException w:name="Medium Shading 2 Accent 2" w:uiPriority="64"/>
+    <w:lsdException w:name="Medium List 1 Accent 2" w:uiPriority="65"/>
+    <w:lsdException w:name="Medium List 2 Accent 2" w:uiPriority="66"/>
+    <w:lsdException w:name="Medium Grid 1 Accent 2" w:uiPriority="67"/>
+    <w:lsdException w:name="Medium Grid 2 Accent 2" w:uiPriority="68"/>
+    <w:lsdException w:name="Medium Grid 3 Accent 2" w:uiPriority="69"/>
+    <w:lsdException w:name="Dark List Accent 2" w:uiPriority="70"/>
+    <w:lsdException w:name="Colorful Shading Accent 2" w:uiPriority="71"/>
+    <w:lsdException w:name="Colorful List Accent 2" w:uiPriority="72"/>
+    <w:lsdException w:name="Colorful Grid Accent 2" w:uiPriority="73"/>
+    <w:lsdException w:name="Light Shading Accent 3" w:uiPriority="60"/>
+    <w:lsdException w:name="Light List Accent 3" w:uiPriority="61"/>
+    <w:lsdException w:name="Light Grid Accent 3" w:uiPriority="62"/>
+    <w:lsdException w:name="Medium Shading 1 Accent 3" w:uiPriority="63"/>
+    <w:lsdException w:name="Medium Shading 2 Accent 3" w:uiPriority="64"/>
+    <w:lsdException w:name="Medium List 1 Accent 3" w:uiPriority="65"/>
+    <w:lsdException w:name="Medium List 2 Accent 3" w:uiPriority="66"/>
+    <w:lsdException w:name="Medium Grid 1 Accent 3" w:uiPriority="67"/>
+    <w:lsdException w:name="Medium Grid 2 Accent 3" w:uiPriority="68"/>
+    <w:lsdException w:name="Medium Grid 3 Accent 3" w:uiPriority="69"/>
+    <w:lsdException w:name="Dark List Accent 3" w:uiPriority="70"/>
+    <w:lsdException w:name="Colorful Shading Accent 3" w:uiPriority="71"/>
+    <w:lsdException w:name="Colorful List Accent 3" w:uiPriority="72"/>
+    <w:lsdException w:name="Colorful Grid Accent 3" w:uiPriority="73"/>
+    <w:lsdException w:name="Light Shading Accent 4" w:uiPriority="60"/>
+    <w:lsdException w:name="Light List Accent 4" w:uiPriority="61"/>
+    <w:lsdException w:name="Light Grid Accent 4" w:uiPriority="62"/>
+    <w:lsdException w:name="Medium Shading 1 Accent 4" w:uiPriority="63"/>
+    <w:lsdException w:name="Medium Shading 2 Accent 4" w:uiPriority="64"/>
+    <w:lsdException w:name="Medium List 1 Accent 4" w:uiPriority="65"/>
+    <w:lsdException w:name="Medium List 2 Accent 4" w:uiPriority="66"/>
+    <w:lsdException w:name="Medium Grid 1 Accent 4" w:uiPriority="67"/>
+    <w:lsdException w:name="Medium Grid 2 Accent 4" w:uiPriority="68"/>
+    <w:lsdException w:name="Medium Grid 3 Accent 4" w:uiPriority="69"/>
+    <w:lsdException w:name="Dark List Accent 4" w:uiPriority="70"/>
+    <w:lsdException w:name="Colorful Shading Accent 4" w:uiPriority="71"/>
+    <w:lsdException w:name="Colorful List Accent 4" w:uiPriority="72"/>
+    <w:lsdException w:name="Colorful Grid Accent 4" w:uiPriority="73"/>
+    <w:lsdException w:name="Light Shading Accent 5" w:uiPriority="60"/>
+    <w:lsdException w:name="Light List Accent 5" w:uiPriority="61"/>
+    <w:lsdException w:name="Light Grid Accent 5" w:uiPriority="62"/>
+    <w:lsdException w:name="Medium Shading 1 Accent 5" w:uiPriority="63"/>
+    <w:lsdException w:name="Medium Shading 2 Accent 5" w:uiPriority="64"/>
+    <w:lsdException w:name="Medium List 1 Accent 5" w:uiPriority="65"/>
+    <w:lsdException w:name="Medium List 2 Accent 5" w:uiPriority="66"/>
+    <w:lsdException w:name="Medium Grid 1 Accent 5" w:uiPriority="67"/>
+    <w:lsdException w:name="Medium Grid 2 Accent 5" w:uiPriority="68"/>
+    <w:lsdException w:name="Medium Grid 3 Accent 5" w:uiPriority="69"/>
+    <w:lsdException w:name="Dark List Accent 5" w:uiPriority="70"/>
+    <w:lsdException w:name="Colorful Shading Accent 5" w:uiPriority="71"/>
+    <w:lsdException w:name="Colorful List Accent 5" w:uiPriority="72"/>
+    <w:lsdException w:name="Colorful Grid Accent 5" w:uiPriority="73"/>
+    <w:lsdException w:name="Light Shading Accent 6" w:uiPriority="60"/>
+    <w:lsdException w:name="Light List Accent 6" w:uiPriority="61"/>
+    <w:lsdException w:name="Light Grid Accent 6" w:uiPriority="62"/>
+    <w:lsdException w:name="Medium Shading 1 Accent 6" w:uiPriority="63"/>
+    <w:lsdException w:name="Medium Shading 2 Accent 6" w:uiPriority="64"/>
+    <w:lsdException w:name="Medium List 1 Accent 6" w:uiPriority="65"/>
+    <w:lsdException w:name="Medium List 2 Accent 6" w:uiPriority="66"/>
+    <w:lsdException w:name="Medium Grid 1 Accent 6" w:uiPriority="67"/>
+    <w:lsdException w:name="Medium Grid 2 Accent 6" w:uiPriority="68"/>
+    <w:lsdException w:name="Medium Grid 3 Accent 6" w:uiPriority="69"/>
+    <w:lsdException w:name="Dark List Accent 6" w:uiPriority="70"/>
+    <w:lsdException w:name="Colorful Shading Accent 6" w:uiPriority="71"/>
+    <w:lsdException w:name="Colorful List Accent 6" w:uiPriority="72"/>
+    <w:lsdException w:name="Colorful Grid Accent 6" w:uiPriority="73"/>
+    <w:lsdException w:name="Subtle Emphasis" w:uiPriority="19" w:qFormat="1"/>
+    <w:lsdException w:name="Intense Emphasis" w:uiPriority="21" w:qFormat="1"/>
+    <w:lsdException w:name="Subtle Reference" w:uiPriority="31" w:qFormat="1"/>
+    <w:lsdException w:name="Intense Reference" w:uiPriority="32" w:qFormat="1"/>
+    <w:lsdException w:name="Book Title" w:uiPriority="33" w:qFormat="1"/>
+    <w:lsdException w:name="Bibliography" w:semiHidden="1" w:uiPriority="37" w:unhideWhenUsed="1"/>
+    <w:lsdException w:name="TOC Heading" w:semiHidden="1" w:uiPriority="39" w:unhideWhenUsed="1" w:qFormat="1"/>
+    <w:lsdException w:name="Plain Table 1" w:uiPriority="41"/>
+    <w:lsdException w:name="Plain Table 2" w:uiPriority="42"/>
+    <w:lsdException w:name="Plain Table 3" w:uiPriority="43"/>
+    <w:lsdException w:name="Plain Table 4" w:uiPriority="44"/>
+    <w:lsdException w:name="Plain Table 5" w:uiPriority="45"/>
+    <w:lsdException w:name="Grid Table Light" w:uiPriority="40"/>
+    <w:lsdException w:name="Grid Table 1 Light" w:uiPriority="46"/>
+    <w:lsdException w:name="Grid Table 2" w:uiPriority="47"/>
+    <w:lsdException w:name="Grid Table 3" w:uiPriority="48"/>
+    <w:lsdException w:name="Grid Table 4" w:uiPriority="49"/>
+    <w:lsdException w:name="Grid Table 5 Dark" w:uiPriority="50"/>
+    <w:lsdException w:name="Grid Table 6 Colorful" w:uiPriority="51"/>
+    <w:lsdException w:name="Grid Table 7 Colorful" w:uiPriority="52"/>
+    <w:lsdException w:name="Grid Table 1 Light Accent 1" w:uiPriority="46"/>
+    <w:lsdException w:name="Grid Table 2 Accent 1" w:uiPriority="47"/>
+    <w:lsdException w:name="Grid Table 3 Accent 1" w:uiPriority="48"/>
+    <w:lsdException w:name="Grid Table 4 Accent 1" w:uiPriority="49"/>
+    <w:lsdException w:name="Grid Table 5 Dark Accent 1" w:uiPriority="50"/>
+    <w:lsdException w:name="Grid Table 6 Colorful Accent 1" w:uiPriority="51"/>
+    <w:lsdException w:name="Grid Table 7 Colorful Accent 1" w:uiPriority="52"/>
+    <w:lsdException w:name="Grid Table 1 Light Accent 2" w:uiPriority="46"/>
+    <w:lsdException w:name="Grid Table 2 Accent 2" w:uiPriority="47"/>
+    <w:lsdException w:name="Grid Table 3 Accent 2" w:uiPriority="48"/>
+    <w:lsdException w:name="Grid Table 4 Accent 2" w:uiPriority="49"/>
+    <w:lsdException w:name="Grid Table 5 Dark Accent 2" w:uiPriority="50"/>
+    <w:lsdException w:name="Grid Table 6 Colorful Accent 2" w:uiPriority="51"/>
+    <w:lsdException w:name="Grid Table 7 Colorful Accent 2" w:uiPriority="52"/>
+    <w:lsdException w:name="Grid Table 1 Light Accent 3" w:uiPriority="46"/>
+    <w:lsdException w:name="Grid Table 2 Accent 3" w:uiPriority="47"/>
+    <w:lsdException w:name="Grid Table 3 Accent 3" w:uiPriority="48"/>
+    <w:lsdException w:name="Grid Table 4 Accent 3" w:uiPriority="49"/>
+    <w:lsdException w:name="Grid Table 5 Dark Accent 3" w:uiPriority="50"/>
+    <w:lsdException w:name="Grid Table 6 Colorful Accent 3" w:uiPriority="51"/>
+    <w:lsdException w:name="Grid Table 7 Colorful Accent 3" w:uiPriority="52"/>
+    <w:lsdException w:name="Grid Table 1 Light Accent 4" w:uiPriority="46"/>
+    <w:lsdException w:name="Grid Table 2 Accent 4" w:uiPriority="47"/>
+    <w:lsdException w:name="Grid Table 3 Accent 4" w:uiPriority="48"/>
+    <w:lsdException w:name="Grid Table 4 Accent 4" w:uiPriority="49"/>
+    <w:lsdException w:name="Grid Table 5 Dark Accent 4" w:uiPriority="50"/>
+    <w:lsdException w:name="Grid Table 6 Colorful Accent 4" w:uiPriority="51"/>
+    <w:lsdException w:name="Grid Table 7 Colorful Accent 4" w:uiPriority="52"/>
+    <w:lsdException w:name="Grid Table 1 Light Accent 5" w:uiPriority="46"/>
+    <w:lsdException w:name="Grid Table 2 Accent 5" w:uiPriority="47"/>
+    <w:lsdException w:name="Grid Table 3 Accent 5" w:uiPriority="48"/>
+    <w:lsdException w:name="Grid Table 4 Accent 5" w:uiPriority="49"/>
+    <w:lsdException w:name="Grid Table 5 Dark Accent 5" w:uiPriority="50"/>
+    <w:lsdException w:name="Grid Table 6 Colorful Accent 5" w:uiPriority="51"/>
+    <w:lsdException w:name="Grid Table 7 Colorful Accent 5" w:uiPriority="52"/>
+    <w:lsdException w:name="Grid Table 1 Light Accent 6" w:uiPriority="46"/>
+    <w:lsdException w:name="Grid Table 2 Accent 6" w:uiPriority="47"/>
+    <w:lsdException w:name="Grid Table 3 Accent 6" w:uiPriority="48"/>
+    <w:lsdException w:name="Grid Table 4 Accent 6" w:uiPriority="49"/>
+    <w:lsdException w:name="Grid Table 5 Dark Accent 6" w:uiPriority="50"/>
+    <w:lsdException w:name="Grid Table 6 Colorful Accent 6" w:uiPriority="51"/>
+    <w:lsdException w:name="Grid Table 7 Colorful Accent 6" w:uiPriority="52"/>
+    <w:lsdException w:name="List Table 1 Light" w:uiPriority="46"/>
+    <w:lsdException w:name="List Table 2" w:uiPriority="47"/>
+    <w:lsdException w:name="List Table 3" w:uiPriority="48"/>
+    <w:lsdException w:name="List Table 4" w:uiPriority="49"/>
+    <w:lsdException w:name="List Table 5 Dark" w:uiPriority="50"/>
+    <w:lsdException w:name="List Table 6 Colorful" w:uiPriority="51"/>
+    <w:lsdException w:name="List Table 7 Colorful" w:uiPriority="52"/>
+    <w:lsdException w:name="List Table 1 Light Accent 1" w:uiPriority="46"/>
+    <w:lsdException w:name="List Table 2 Accent 1" w:uiPriority="47"/>
+    <w:lsdException w:name="List Table 3 Accent 1" w:uiPriority="48"/>
+    <w:lsdException w:name="List Table 4 Accent 1" w:uiPriority="49"/>
+    <w:lsdException w:name="List Table 5 Dark Accent 1" w:uiPriority="50"/>
+    <w:lsdException w:name="List Table 6 Colorful Accent 1" w:uiPriority="51"/>
+    <w:lsdException w:name="List Table 7 Colorful Accent 1" w:uiPriority="52"/>
+    <w:lsdException w:name="List Table 1 Light Accent 2" w:uiPriority="46"/>
+    <w:lsdException w:name="List Table 2 Accent 2" w:uiPriority="47"/>
+    <w:lsdException w:name="List Table 3 Accent 2" w:uiPriority="48"/>
+    <w:lsdException w:name="List Table 4 Accent 2" w:uiPriority="49"/>
+    <w:lsdException w:name="List Table 5 Dark Accent 2" w:uiPriority="50"/>
+    <w:lsdException w:name="List Table 6 Colorful Accent 2" w:uiPriority="51"/>
+    <w:lsdException w:name="List Table 7 Colorful Accent 2" w:uiPriority="52"/>
+    <w:lsdException w:name="List Table 1 Light Accent 3" w:uiPriority="46"/>
+    <w:lsdException w:name="List Table 2 Accent 3" w:uiPriority="47"/>
+    <w:lsdException w:name="List Table 3 Accent 3" w:uiPriority="48"/>
+    <w:lsdException w:name="List Table 4 Accent 3" w:uiPriority="49"/>
+    <w:lsdException w:name="List Table 5 Dark Accent 3" w:uiPriority="50"/>
+    <w:lsdException w:name="List Table 6 Colorful Accent 3" w:uiPriority="51"/>
+    <w:lsdException w:name="List Table 7 Colorful Accent 3" w:uiPriority="52"/>
+    <w:lsdException w:name="List Table 1 Light Accent 4" w:uiPriority="46"/>
+    <w:lsdException w:name="List Table 2 Accent 4" w:uiPriority="47"/>
+    <w:lsdException w:name="List Table 3 Accent 4" w:uiPriority="48"/>
+    <w:lsdException w:name="List Table 4 Accent 4" w:uiPriority="49"/>
+    <w:lsdException w:name="List Table 5 Dark Accent 4" w:uiPriority="50"/>
+    <w:lsdException w:name="List Table 6 Colorful Accent 4" w:uiPriority="51"/>
+    <w:lsdException w:name="List Table 7 Colorful Accent 4" w:uiPriority="52"/>
+    <w:lsdException w:name="List Table 1 Light Accent 5" w:uiPriority="46"/>
+    <w:lsdException w:name="List Table 2 Accent 5" w:uiPriority="47"/>
+    <w:lsdException w:name="List Table 3 Accent 5" w:uiPriority="48"/>
+    <w:lsdException w:name="List Table 4 Accent 5" w:uiPriority="49"/>
+    <w:lsdException w:name="List Table 5 Dark Accent 5" w:uiPriority="50"/>
+    <w:lsdException w:name="List Table 6 Colorful Accent 5" w:uiPriority="51"/>
+    <w:lsdException w:name="List Table 7 Colorful Accent 5" w:uiPriority="52"/>
+    <w:lsdException w:name="List Table 1 Light Accent 6" w:uiPriority="46"/>
+    <w:lsdException w:name="List Table 2 Accent 6" w:uiPriority="47"/>
+    <w:lsdException w:name="List Table 3 Accent 6" w:uiPriority="48"/>
+    <w:lsdException w:name="List Table 4 Accent 6" w:uiPriority="49"/>
+    <w:lsdException w:name="List Table 5 Dark Accent 6" w:uiPriority="50"/>
+    <w:lsdException w:name="List Table 6 Colorful Accent 6" w:uiPriority="51"/>
+    <w:lsdException w:name="List Table 7 Colorful Accent 6" w:uiPriority="52"/>
+    <w:lsdException w:name="Mention" w:semiHidden="1" w:unhideWhenUsed="1"/>
+    <w:lsdException w:name="Smart Hyperlink" w:semiHidden="1" w:unhideWhenUsed="1"/>
+    <w:lsdException w:name="Hashtag" w:semiHidden="1" w:unhideWhenUsed="1"/>
+    <w:lsdException w:name="Unresolved Mention" w:semiHidden="1" w:unhideWhenUsed="1"/>
+    <w:lsdException w:name="Smart Link" w:semiHidden="1" w:unhideWhenUsed="1"/>
   </w:latentStyles>
   <w:style w:type="paragraph" w:default="1" w:styleId="Standard">
     <w:name w:val="Normal"/>
     <w:qFormat/>
-    <w:rsid w:val="008F667D"/>
+    <w:rsid w:val="0036171B"/>
   </w:style>
   <w:style w:type="character" w:default="1" w:styleId="Absatz-Standardschriftart">
     <w:name w:val="Default Paragraph Font"/>
@@ -9002,7 +8532,6 @@
     <w:uiPriority w:val="99"/>
     <w:semiHidden/>
     <w:unhideWhenUsed/>
-    <w:qFormat/>
     <w:tblPr>
       <w:tblInd w:w="0" w:type="dxa"/>
       <w:tblCellMar>
@@ -9328,7 +8857,7 @@
   <a:extraClrSchemeLst/>
   <a:extLst>
     <a:ext uri="{05A4C25C-085E-4340-85A3-A5531E510DB2}">
-      <thm15:themeFamily xmlns:thm15="http://schemas.microsoft.com/office/thememl/2012/main" xmlns="" name="Office Theme" id="{62F939B6-93AF-4DB8-9C6B-D6C7DFDC589F}" vid="{4A3C46E8-61CC-4603-A589-7422A47A8E4A}"/>
+      <thm15:themeFamily xmlns:thm15="http://schemas.microsoft.com/office/thememl/2012/main" name="Office Theme" id="{62F939B6-93AF-4DB8-9C6B-D6C7DFDC589F}" vid="{4A3C46E8-61CC-4603-A589-7422A47A8E4A}"/>
     </a:ext>
   </a:extLst>
 </a:theme>

</xml_diff>